<commit_message>
finished incorporating Bill's & Alan's comments (...wjm_AT)
</commit_message>
<xml_diff>
--- a/manuscript/coauthor_review/2020_2/McGregor textwjm_AT.docx
+++ b/manuscript/coauthor_review/2020_2/McGregor textwjm_AT.docx
@@ -5191,58 +5191,107 @@
         </m:r>
       </m:oMath>
       <w:r>
-        <w:t xml:space="preserve"> values &lt;1 indicate growth reductions, whereas values &gt;1.0 indicate </w:t>
-      </w:r>
-      <w:del w:id="322" w:author="Alan Tepley" w:date="2020-02-22T17:52:00Z">
-        <w:r>
+        <w:t xml:space="preserve"> values &lt;1 indicate growth reductions, whereas values &gt;1.0 </w:t>
+      </w:r>
+      <w:r>
+        <w:rPr>
+          <w:highlight w:val="yellow"/>
+        </w:rPr>
+        <w:t xml:space="preserve">indicate </w:t>
+      </w:r>
+      <w:del w:id="321" w:author="Alan Tepley" w:date="2020-02-22T17:52:00Z">
+        <w:r>
+          <w:rPr>
+            <w:highlight w:val="yellow"/>
+          </w:rPr>
           <w:delText xml:space="preserve">increased </w:delText>
         </w:r>
       </w:del>
-      <w:ins w:id="323" w:author="Alan Tepley" w:date="2020-02-22T17:52:00Z">
-        <w:r>
+      <w:ins w:id="322" w:author="Alan Tepley" w:date="2020-02-22T17:52:00Z">
+        <w:r>
+          <w:rPr>
+            <w:highlight w:val="yellow"/>
+          </w:rPr>
           <w:t xml:space="preserve">above-average </w:t>
         </w:r>
       </w:ins>
       <w:r>
-        <w:t xml:space="preserve">growth. Pointer years were identified using the pointRes package [@R-pointRes] in R. Four years met our criteria: 1966, 1977, 1991, and 1999. We excluded 1991 (26.5% of trees experienced &gt;30% growth reduction, mean resistance= -13.8%) because this year was not identified as among the driest of the time period (Table S3). Rather, the severity of growth reduction </w:t>
-      </w:r>
-      <w:del w:id="324" w:author="Alan Tepley" w:date="2020-02-22T17:54:00Z">
-        <w:r>
+        <w:rPr>
+          <w:highlight w:val="yellow"/>
+        </w:rPr>
+        <w:t>growth</w:t>
+      </w:r>
+      <w:r>
+        <w:t xml:space="preserve">. Pointer years were identified using the pointRes package [@R-pointRes] in R. Four years met our criteria: 1966, 1977, 1991, and 1999. We excluded 1991 (26.5% of trees experienced &gt;30% growth reduction, mean resistance= -13.8%) because this year was not identified as among the driest of the time period (Table S3). </w:t>
+      </w:r>
+      <w:r>
+        <w:rPr>
+          <w:highlight w:val="yellow"/>
+        </w:rPr>
+        <w:t xml:space="preserve">Rather, the severity of growth reduction </w:t>
+      </w:r>
+      <w:del w:id="323" w:author="Alan Tepley" w:date="2020-02-22T17:54:00Z">
+        <w:r>
+          <w:rPr>
+            <w:highlight w:val="yellow"/>
+          </w:rPr>
           <w:delText xml:space="preserve">may </w:delText>
         </w:r>
       </w:del>
-      <w:ins w:id="325" w:author="Alan Tepley" w:date="2020-02-22T17:54:00Z">
-        <w:r>
+      <w:ins w:id="324" w:author="Alan Tepley" w:date="2020-02-22T17:54:00Z">
+        <w:r>
+          <w:rPr>
+            <w:highlight w:val="yellow"/>
+          </w:rPr>
           <w:t xml:space="preserve">could probably </w:t>
         </w:r>
       </w:ins>
       <w:r>
+        <w:rPr>
+          <w:highlight w:val="yellow"/>
+        </w:rPr>
         <w:t xml:space="preserve">be explained in part by defoliation </w:t>
       </w:r>
-      <w:del w:id="326" w:author="Alan Tepley" w:date="2020-02-22T17:52:00Z">
-        <w:r>
+      <w:del w:id="325" w:author="Alan Tepley" w:date="2020-02-22T17:52:00Z">
+        <w:r>
+          <w:rPr>
+            <w:highlight w:val="yellow"/>
+          </w:rPr>
           <w:delText xml:space="preserve">from </w:delText>
         </w:r>
       </w:del>
-      <w:ins w:id="327" w:author="Alan Tepley" w:date="2020-02-22T17:52:00Z">
-        <w:r>
+      <w:ins w:id="326" w:author="Alan Tepley" w:date="2020-02-22T17:52:00Z">
+        <w:r>
+          <w:rPr>
+            <w:highlight w:val="yellow"/>
+          </w:rPr>
           <w:t xml:space="preserve">by the </w:t>
         </w:r>
       </w:ins>
       <w:r>
+        <w:rPr>
+          <w:highlight w:val="yellow"/>
+        </w:rPr>
         <w:t>gypsy moth</w:t>
       </w:r>
-      <w:del w:id="328" w:author="Alan Tepley" w:date="2020-02-22T17:52:00Z">
-        <w:r>
+      <w:del w:id="327" w:author="Alan Tepley" w:date="2020-02-22T17:52:00Z">
+        <w:r>
+          <w:rPr>
+            <w:highlight w:val="yellow"/>
+          </w:rPr>
           <w:delText>s</w:delText>
         </w:r>
       </w:del>
       <w:r>
+        <w:rPr>
+          <w:highlight w:val="yellow"/>
+        </w:rPr>
         <w:t xml:space="preserve"> (</w:t>
       </w:r>
       <w:r>
         <w:rPr>
           <w:i/>
+          <w:highlight w:val="yellow"/>
         </w:rPr>
         <w:t xml:space="preserve">Lymantria </w:t>
       </w:r>
@@ -5250,60 +5299,95 @@
       <w:r>
         <w:rPr>
           <w:i/>
+          <w:highlight w:val="yellow"/>
         </w:rPr>
         <w:t>dispar</w:t>
       </w:r>
       <w:proofErr w:type="spellEnd"/>
       <w:r>
+        <w:rPr>
+          <w:highlight w:val="yellow"/>
+        </w:rPr>
         <w:t xml:space="preserve"> L.)</w:t>
       </w:r>
-      <w:ins w:id="329" w:author="Alan Tepley" w:date="2020-02-22T17:52:00Z">
-        <w:r>
+      <w:ins w:id="328" w:author="Alan Tepley" w:date="2020-02-22T17:52:00Z">
+        <w:r>
+          <w:rPr>
+            <w:highlight w:val="yellow"/>
+          </w:rPr>
           <w:t xml:space="preserve">, which was documented </w:t>
         </w:r>
       </w:ins>
-      <w:ins w:id="330" w:author="Alan Tepley" w:date="2020-02-22T17:53:00Z">
-        <w:r>
+      <w:ins w:id="329" w:author="Alan Tepley" w:date="2020-02-22T17:53:00Z">
+        <w:r>
+          <w:rPr>
+            <w:highlight w:val="yellow"/>
+          </w:rPr>
           <w:t xml:space="preserve">to have strongly impacted Quercus spp. </w:t>
         </w:r>
       </w:ins>
-      <w:ins w:id="331" w:author="Alan Tepley" w:date="2020-02-22T17:52:00Z">
-        <w:r>
+      <w:ins w:id="330" w:author="Alan Tepley" w:date="2020-02-22T17:52:00Z">
+        <w:r>
+          <w:rPr>
+            <w:highlight w:val="yellow"/>
+          </w:rPr>
           <w:t>in the area</w:t>
         </w:r>
       </w:ins>
       <w:r>
+        <w:rPr>
+          <w:highlight w:val="yellow"/>
+        </w:rPr>
         <w:t xml:space="preserve"> from approximately 1988</w:t>
       </w:r>
-      <w:ins w:id="332" w:author="Alan Tepley" w:date="2020-02-22T17:53:00Z">
-        <w:r>
+      <w:ins w:id="331" w:author="Alan Tepley" w:date="2020-02-22T17:53:00Z">
+        <w:r>
+          <w:rPr>
+            <w:highlight w:val="yellow"/>
+          </w:rPr>
           <w:t xml:space="preserve"> through </w:t>
         </w:r>
       </w:ins>
-      <w:del w:id="333" w:author="Alan Tepley" w:date="2020-02-22T17:53:00Z">
-        <w:r>
+      <w:del w:id="332" w:author="Alan Tepley" w:date="2020-02-22T17:53:00Z">
+        <w:r>
+          <w:rPr>
+            <w:highlight w:val="yellow"/>
+          </w:rPr>
           <w:delText>-</w:delText>
         </w:r>
       </w:del>
       <w:r>
+        <w:rPr>
+          <w:highlight w:val="yellow"/>
+        </w:rPr>
         <w:t>1995</w:t>
       </w:r>
-      <w:ins w:id="334" w:author="Alan Tepley" w:date="2020-02-22T17:53:00Z">
-        <w:r>
+      <w:ins w:id="333" w:author="Alan Tepley" w:date="2020-02-22T17:53:00Z">
+        <w:r>
+          <w:rPr>
+            <w:highlight w:val="yellow"/>
+          </w:rPr>
           <w:t xml:space="preserve"> </w:t>
         </w:r>
       </w:ins>
-      <w:del w:id="335" w:author="Alan Tepley" w:date="2020-02-22T17:53:00Z">
-        <w:r>
+      <w:del w:id="334" w:author="Alan Tepley" w:date="2020-02-22T17:53:00Z">
+        <w:r>
+          <w:rPr>
+            <w:highlight w:val="yellow"/>
+          </w:rPr>
           <w:delText xml:space="preserve">, which strongly impacted </w:delText>
         </w:r>
         <w:r>
           <w:rPr>
             <w:i/>
+            <w:highlight w:val="yellow"/>
           </w:rPr>
           <w:delText>Quercus</w:delText>
         </w:r>
         <w:r>
+          <w:rPr>
+            <w:highlight w:val="yellow"/>
+          </w:rPr>
           <w:delText xml:space="preserve"> spp.</w:delText>
         </w:r>
       </w:del>
@@ -5318,41 +5402,62 @@
       <w:r>
         <w:t xml:space="preserve">Together, these criteria identified three drought years: 1966, 1977, and 1999 (Figs. 1, S2, Table S3). The droughts differed in intensity and </w:t>
       </w:r>
-      <w:commentRangeStart w:id="336"/>
+      <w:commentRangeStart w:id="335"/>
       <w:r>
         <w:t xml:space="preserve">prior onset </w:t>
       </w:r>
-      <w:commentRangeEnd w:id="336"/>
+      <w:commentRangeEnd w:id="335"/>
       <w:r>
         <w:rPr>
           <w:rStyle w:val="CommentReference"/>
         </w:rPr>
-        <w:commentReference w:id="336"/>
+        <w:commentReference w:id="335"/>
       </w:r>
       <w:r>
         <w:t xml:space="preserve">(Fig. S2, Table S3). The 1966 drought was preceded by two years of moderate drought during the growing season and severe to extreme </w:t>
       </w:r>
       <w:r>
         <w:lastRenderedPageBreak/>
-        <w:t xml:space="preserve">drought starting the previous fall and in August reached the </w:t>
-      </w:r>
-      <w:del w:id="337" w:author="Alan Tepley" w:date="2020-02-22T17:56:00Z">
-        <w:r>
+        <w:t xml:space="preserve">drought starting the previous fall and in August reached </w:t>
+      </w:r>
+      <w:r>
+        <w:rPr>
+          <w:highlight w:val="yellow"/>
+        </w:rPr>
+        <w:t xml:space="preserve">the </w:t>
+      </w:r>
+      <w:del w:id="336" w:author="Alan Tepley" w:date="2020-02-22T17:56:00Z">
+        <w:r>
+          <w:rPr>
+            <w:highlight w:val="yellow"/>
+          </w:rPr>
           <w:delText xml:space="preserve">minimum </w:delText>
         </w:r>
       </w:del>
-      <w:ins w:id="338" w:author="Alan Tepley" w:date="2020-02-22T17:56:00Z">
-        <w:r>
+      <w:ins w:id="337" w:author="Alan Tepley" w:date="2020-02-22T17:56:00Z">
+        <w:r>
+          <w:rPr>
+            <w:highlight w:val="yellow"/>
+          </w:rPr>
           <w:t xml:space="preserve">lowest </w:t>
         </w:r>
       </w:ins>
-      <w:ins w:id="339" w:author="Alan Tepley" w:date="2020-02-22T17:57:00Z">
-        <w:r>
+      <w:ins w:id="338" w:author="Alan Tepley" w:date="2020-02-22T17:57:00Z">
+        <w:r>
+          <w:rPr>
+            <w:highlight w:val="yellow"/>
+          </w:rPr>
           <w:t xml:space="preserve">mean </w:t>
         </w:r>
       </w:ins>
       <w:r>
-        <w:t xml:space="preserve">growing season </w:t>
+        <w:rPr>
+          <w:highlight w:val="yellow"/>
+        </w:rPr>
+        <w:t>growing season</w:t>
+      </w:r>
+      <w:r>
+        <w:t xml:space="preserve"> </w:t>
       </w:r>
       <m:oMath>
         <m:r>
@@ -5363,27 +5468,90 @@
         </m:r>
       </m:oMath>
       <w:r>
-        <w:t xml:space="preserve"> (-4.82) </w:t>
-      </w:r>
-      <w:del w:id="340" w:author="Alan Tepley" w:date="2020-02-22T17:56:00Z">
-        <w:r>
+        <w:t xml:space="preserve"> (-4</w:t>
+      </w:r>
+      <w:r>
+        <w:rPr>
+          <w:highlight w:val="yellow"/>
+        </w:rPr>
+        <w:t xml:space="preserve">.82) </w:t>
+      </w:r>
+      <w:del w:id="339" w:author="Alan Tepley" w:date="2020-02-22T17:56:00Z">
+        <w:r>
+          <w:rPr>
+            <w:highlight w:val="yellow"/>
+          </w:rPr>
           <w:delText xml:space="preserve">among of any </w:delText>
         </w:r>
       </w:del>
       <w:r>
-        <w:t xml:space="preserve">of the three droughts. The 1977 drought was the least intense throughout the growing season, and </w:t>
-      </w:r>
-      <w:ins w:id="341" w:author="Alan Tepley" w:date="2020-02-23T16:38:00Z">
-        <w:r>
+        <w:rPr>
+          <w:highlight w:val="yellow"/>
+        </w:rPr>
+        <w:t>of the</w:t>
+      </w:r>
+      <w:r>
+        <w:t xml:space="preserve"> three droughts. The 1977 drought was the least intense throughout the growing season, </w:t>
+      </w:r>
+      <w:r>
+        <w:rPr>
+          <w:highlight w:val="yellow"/>
+        </w:rPr>
+        <w:t xml:space="preserve">and </w:t>
+      </w:r>
+      <w:ins w:id="340" w:author="Alan Tepley" w:date="2020-02-23T16:38:00Z">
+        <w:r>
+          <w:rPr>
+            <w:highlight w:val="yellow"/>
+          </w:rPr>
           <w:t xml:space="preserve">it </w:t>
         </w:r>
       </w:ins>
       <w:r>
-        <w:t xml:space="preserve">was preceded by 2.5 years of near-normal conditions, making it the mildest of the three droughts. The 1999 drought was preceded by wetter than average conditions until the previous June, but reached the </w:t>
+        <w:rPr>
+          <w:highlight w:val="yellow"/>
+        </w:rPr>
+        <w:t>was preceded</w:t>
+      </w:r>
+      <w:r>
+        <w:t xml:space="preserve"> by 2.5 years of near-normal conditions, making it the mildest of the three droughts. The 1999 drought was preceded by wetter than average conditions until the previous June, but reached the </w:t>
+      </w:r>
+      <w:commentRangeStart w:id="341"/>
+      <w:r>
+        <w:t xml:space="preserve">lowest PDSI </w:t>
+      </w:r>
+      <w:commentRangeEnd w:id="341"/>
+      <w:r>
+        <w:rPr>
+          <w:rStyle w:val="CommentReference"/>
+        </w:rPr>
+        <w:commentReference w:id="341"/>
+      </w:r>
+      <w:r>
+        <w:t>during May-July.</w:t>
+      </w:r>
+    </w:p>
+    <w:p>
+      <w:pPr>
+        <w:pStyle w:val="BodyText"/>
+      </w:pPr>
+      <w:r>
+        <w:rPr>
+          <w:i/>
+        </w:rPr>
+        <w:t>Statistical Analysis</w:t>
+      </w:r>
+    </w:p>
+    <w:p>
+      <w:pPr>
+        <w:pStyle w:val="BodyText"/>
+      </w:pPr>
+      <w:r>
+        <w:t xml:space="preserve">For each drought </w:t>
       </w:r>
       <w:commentRangeStart w:id="342"/>
       <w:r>
-        <w:t xml:space="preserve">lowest PDSI </w:t>
+        <w:t>period</w:t>
       </w:r>
       <w:commentRangeEnd w:id="342"/>
       <w:r>
@@ -5391,39 +5559,6 @@
           <w:rStyle w:val="CommentReference"/>
         </w:rPr>
         <w:commentReference w:id="342"/>
-      </w:r>
-      <w:r>
-        <w:t>during May-July.</w:t>
-      </w:r>
-    </w:p>
-    <w:p>
-      <w:pPr>
-        <w:pStyle w:val="BodyText"/>
-      </w:pPr>
-      <w:r>
-        <w:rPr>
-          <w:i/>
-        </w:rPr>
-        <w:t>Statistical Analysis</w:t>
-      </w:r>
-    </w:p>
-    <w:p>
-      <w:pPr>
-        <w:pStyle w:val="BodyText"/>
-      </w:pPr>
-      <w:r>
-        <w:t xml:space="preserve">For each drought </w:t>
-      </w:r>
-      <w:commentRangeStart w:id="343"/>
-      <w:r>
-        <w:t>period</w:t>
-      </w:r>
-      <w:commentRangeEnd w:id="343"/>
-      <w:r>
-        <w:rPr>
-          <w:rStyle w:val="CommentReference"/>
-        </w:rPr>
-        <w:commentReference w:id="343"/>
       </w:r>
       <w:r>
         <w:t>, we calculated drought resistance (</w:t>
@@ -5500,22 +5635,43 @@
     <w:p>
       <w:pPr>
         <w:pStyle w:val="BodyText"/>
-      </w:pPr>
-      <w:r>
-        <w:t>Models were run for all drought years combined (with year as a fixed effect) and for each drought year ind</w:t>
-      </w:r>
-      <w:ins w:id="344" w:author="Alan Tepley" w:date="2020-02-22T18:06:00Z">
-        <w:r>
+        <w:rPr>
+          <w:highlight w:val="yellow"/>
+        </w:rPr>
+      </w:pPr>
+      <w:r>
+        <w:t xml:space="preserve">Models were run for all drought years combined (with year as a fixed effect) and for each drought year </w:t>
+      </w:r>
+      <w:r>
+        <w:rPr>
+          <w:highlight w:val="yellow"/>
+        </w:rPr>
+        <w:t>ind</w:t>
+      </w:r>
+      <w:ins w:id="343" w:author="Alan Tepley" w:date="2020-02-22T18:06:00Z">
+        <w:r>
+          <w:rPr>
+            <w:highlight w:val="yellow"/>
+          </w:rPr>
           <w:t>ividually</w:t>
         </w:r>
       </w:ins>
-      <w:del w:id="345" w:author="Alan Tepley" w:date="2020-02-22T18:06:00Z">
-        <w:r>
+      <w:del w:id="344" w:author="Alan Tepley" w:date="2020-02-22T18:06:00Z">
+        <w:r>
+          <w:rPr>
+            <w:highlight w:val="yellow"/>
+          </w:rPr>
           <w:delText>ependently</w:delText>
         </w:r>
       </w:del>
       <w:r>
-        <w:t xml:space="preserve">. In order to determine the relative importance of the traits alone, we first tested the predictor variables independently against both height and </w:t>
+        <w:rPr>
+          <w:highlight w:val="yellow"/>
+        </w:rPr>
+        <w:t>. In order</w:t>
+      </w:r>
+      <w:r>
+        <w:t xml:space="preserve"> to determine the relative importance of the traits alone, we first tested the predictor variables independently against both height and </w:t>
       </w:r>
       <m:oMath>
         <m:r>
@@ -5526,36 +5682,56 @@
         </m:r>
       </m:oMath>
       <w:r>
-        <w:t xml:space="preserve"> given height’s substantial influence. Variables were considered to have significant influence on </w:t>
+        <w:t xml:space="preserve"> given height’s substantial </w:t>
+      </w:r>
+      <w:r>
+        <w:rPr>
+          <w:highlight w:val="yellow"/>
+        </w:rPr>
+        <w:t xml:space="preserve">influence. Variables were considered to have significant influence on </w:t>
       </w:r>
       <m:oMath>
         <m:r>
           <w:rPr>
             <w:rFonts w:ascii="Cambria Math" w:hAnsi="Cambria Math"/>
+            <w:highlight w:val="yellow"/>
           </w:rPr>
           <m:t>Rt</m:t>
         </m:r>
       </m:oMath>
       <w:r>
+        <w:rPr>
+          <w:highlight w:val="yellow"/>
+        </w:rPr>
         <w:t xml:space="preserve"> when AICc was reduced by </w:t>
       </w:r>
       <m:oMath>
         <m:r>
           <w:rPr>
             <w:rFonts w:ascii="Cambria Math" w:hAnsi="Cambria Math"/>
+            <w:highlight w:val="yellow"/>
           </w:rPr>
           <m:t>≥</m:t>
         </m:r>
       </m:oMath>
       <w:r>
+        <w:rPr>
+          <w:highlight w:val="yellow"/>
+        </w:rPr>
         <w:t xml:space="preserve"> 2 </w:t>
       </w:r>
-      <w:ins w:id="346" w:author="Alan Tepley" w:date="2020-02-22T18:07:00Z">
-        <w:r>
+      <w:ins w:id="345" w:author="Alan Tepley" w:date="2020-02-22T18:07:00Z">
+        <w:r>
+          <w:rPr>
+            <w:highlight w:val="yellow"/>
+          </w:rPr>
           <w:t xml:space="preserve">units </w:t>
         </w:r>
       </w:ins>
       <w:r>
+        <w:rPr>
+          <w:highlight w:val="yellow"/>
+        </w:rPr>
         <w:t>relative to the corresponding null model lacking that variable (Table 4).</w:t>
       </w:r>
     </w:p>
@@ -5564,45 +5740,71 @@
         <w:pStyle w:val="BodyText"/>
       </w:pPr>
       <w:r>
+        <w:rPr>
+          <w:highlight w:val="yellow"/>
+        </w:rPr>
         <w:t xml:space="preserve">We then determined the best full models for predicting </w:t>
       </w:r>
       <m:oMath>
         <m:r>
           <w:rPr>
             <w:rFonts w:ascii="Cambria Math" w:hAnsi="Cambria Math"/>
+            <w:highlight w:val="yellow"/>
           </w:rPr>
           <m:t>Rt</m:t>
         </m:r>
       </m:oMath>
       <w:r>
+        <w:rPr>
+          <w:highlight w:val="yellow"/>
+        </w:rPr>
         <w:t xml:space="preserve"> for each individual drought year and for all years combined. Candidate variables were selected, based on the single-variable tests, as those whose addition to a corresponding null model improved fit (at </w:t>
       </w:r>
       <w:proofErr w:type="spellStart"/>
       <w:r>
+        <w:rPr>
+          <w:highlight w:val="yellow"/>
+        </w:rPr>
         <w:t>dAICc</w:t>
       </w:r>
       <w:proofErr w:type="spellEnd"/>
       <w:r>
+        <w:rPr>
+          <w:highlight w:val="yellow"/>
+        </w:rPr>
         <w:t xml:space="preserve"> </w:t>
       </w:r>
       <m:oMath>
         <m:r>
           <w:rPr>
             <w:rFonts w:ascii="Cambria Math" w:hAnsi="Cambria Math"/>
+            <w:highlight w:val="yellow"/>
           </w:rPr>
           <m:t>≥</m:t>
         </m:r>
       </m:oMath>
       <w:r>
+        <w:rPr>
+          <w:highlight w:val="yellow"/>
+        </w:rPr>
         <w:t xml:space="preserve"> 1.0) in at least one drought </w:t>
       </w:r>
-      <w:ins w:id="347" w:author="Alan Tepley" w:date="2020-02-22T18:08:00Z">
-        <w:r>
+      <w:ins w:id="346" w:author="Alan Tepley" w:date="2020-02-22T18:08:00Z">
+        <w:r>
+          <w:rPr>
+            <w:highlight w:val="yellow"/>
+          </w:rPr>
           <w:t xml:space="preserve">year </w:t>
         </w:r>
       </w:ins>
       <w:r>
-        <w:t xml:space="preserve">(Table 4). We compared models with all possible combinations of candidate variables and identified the full set of models within dAICc=1 of the very top model (that with lowest </w:t>
+        <w:rPr>
+          <w:highlight w:val="yellow"/>
+        </w:rPr>
+        <w:t>(Table</w:t>
+      </w:r>
+      <w:r>
+        <w:t xml:space="preserve"> 4). We compared models with all possible combinations of candidate variables and identified the full set of models within dAICc=1 of the very top model (that with lowest </w:t>
       </w:r>
       <w:proofErr w:type="spellStart"/>
       <w:r>
@@ -5610,81 +5812,120 @@
       </w:r>
       <w:proofErr w:type="spellEnd"/>
       <w:r>
-        <w:t xml:space="preserve">), henceforth referred to as “full models”. When a variable appeared in all top models and the sign of the coefficient was consistent across models, </w:t>
-      </w:r>
-      <w:ins w:id="348" w:author="Alan Tepley" w:date="2020-02-23T16:40:00Z">
-        <w:r>
+        <w:t xml:space="preserve">), henceforth referred to as “full models”. </w:t>
+      </w:r>
+      <w:r>
+        <w:rPr>
+          <w:highlight w:val="yellow"/>
+        </w:rPr>
+        <w:t xml:space="preserve">When a variable appeared in all top models and the sign of the coefficient was consistent across models, </w:t>
+      </w:r>
+      <w:ins w:id="347" w:author="Alan Tepley" w:date="2020-02-23T16:40:00Z">
+        <w:r>
+          <w:rPr>
+            <w:highlight w:val="yellow"/>
+          </w:rPr>
           <w:t xml:space="preserve">we viewed </w:t>
         </w:r>
       </w:ins>
       <w:r>
+        <w:rPr>
+          <w:highlight w:val="yellow"/>
+        </w:rPr>
         <w:t xml:space="preserve">this </w:t>
       </w:r>
+      <w:del w:id="348" w:author="Alan Tepley" w:date="2020-02-23T16:41:00Z">
+        <w:r>
+          <w:rPr>
+            <w:highlight w:val="yellow"/>
+          </w:rPr>
+          <w:delText>w</w:delText>
+        </w:r>
+      </w:del>
+      <w:r>
+        <w:rPr>
+          <w:highlight w:val="yellow"/>
+        </w:rPr>
+        <w:t xml:space="preserve">as </w:t>
+      </w:r>
       <w:del w:id="349" w:author="Alan Tepley" w:date="2020-02-23T16:41:00Z">
         <w:r>
-          <w:delText>w</w:delText>
+          <w:rPr>
+            <w:highlight w:val="yellow"/>
+          </w:rPr>
+          <w:delText xml:space="preserve">counted as </w:delText>
         </w:r>
       </w:del>
       <w:r>
-        <w:t xml:space="preserve">as </w:t>
-      </w:r>
-      <w:del w:id="350" w:author="Alan Tepley" w:date="2020-02-23T16:41:00Z">
-        <w:r>
-          <w:delText xml:space="preserve">counted as </w:delText>
+        <w:rPr>
+          <w:highlight w:val="yellow"/>
+        </w:rPr>
+        <w:t>support for</w:t>
+      </w:r>
+      <w:ins w:id="350" w:author="Alan Tepley" w:date="2020-02-23T16:41:00Z">
+        <w:r>
+          <w:rPr>
+            <w:highlight w:val="yellow"/>
+          </w:rPr>
+          <w:t xml:space="preserve"> the acceptance</w:t>
+        </w:r>
+      </w:ins>
+      <w:r>
+        <w:rPr>
+          <w:highlight w:val="yellow"/>
+        </w:rPr>
+        <w:t>/</w:t>
+      </w:r>
+      <w:del w:id="351" w:author="Alan Tepley" w:date="2020-02-23T16:41:00Z">
+        <w:r>
+          <w:rPr>
+            <w:highlight w:val="yellow"/>
+          </w:rPr>
+          <w:delText xml:space="preserve"> </w:delText>
         </w:r>
       </w:del>
       <w:r>
-        <w:t>support for</w:t>
-      </w:r>
-      <w:ins w:id="351" w:author="Alan Tepley" w:date="2020-02-23T16:41:00Z">
-        <w:r>
-          <w:t xml:space="preserve"> the acceptance</w:t>
-        </w:r>
-      </w:ins>
-      <w:r>
-        <w:t>/</w:t>
-      </w:r>
-      <w:del w:id="352" w:author="Alan Tepley" w:date="2020-02-23T16:41:00Z">
-        <w:r>
-          <w:delText xml:space="preserve"> </w:delText>
-        </w:r>
-      </w:del>
-      <w:r>
-        <w:t>rejection of the associated prediction by the full models. If the variable appeared in only some of the models, we considered this partial support/rejection.</w:t>
+        <w:rPr>
+          <w:highlight w:val="yellow"/>
+        </w:rPr>
+        <w:t>rejection of the associated prediction by the full models.</w:t>
+      </w:r>
+      <w:r>
+        <w:t xml:space="preserve"> If the variable appeared in only some of the models, we considered this partial support/rejection.</w:t>
       </w:r>
     </w:p>
     <w:p>
       <w:pPr>
         <w:pStyle w:val="BodyText"/>
         <w:rPr>
-          <w:del w:id="353" w:author="Alan Tepley" w:date="2020-02-23T16:42:00Z"/>
-          <w:moveTo w:id="354" w:author="Alan Tepley" w:date="2020-02-23T16:42:00Z"/>
-          <w:highlight w:val="yellow"/>
-          <w:rPrChange w:id="355" w:author="Teixeira, Kristina A." w:date="2020-03-02T12:45:00Z">
+          <w:del w:id="352" w:author="Alan Tepley" w:date="2020-02-23T16:42:00Z"/>
+          <w:moveTo w:id="353" w:author="Alan Tepley" w:date="2020-02-23T16:42:00Z"/>
+          <w:highlight w:val="yellow"/>
+          <w:rPrChange w:id="354" w:author="Teixeira, Kristina A." w:date="2020-03-02T12:45:00Z">
             <w:rPr>
-              <w:del w:id="356" w:author="Alan Tepley" w:date="2020-02-23T16:42:00Z"/>
-              <w:moveTo w:id="357" w:author="Alan Tepley" w:date="2020-02-23T16:42:00Z"/>
+              <w:del w:id="355" w:author="Alan Tepley" w:date="2020-02-23T16:42:00Z"/>
+              <w:moveTo w:id="356" w:author="Alan Tepley" w:date="2020-02-23T16:42:00Z"/>
             </w:rPr>
           </w:rPrChange>
         </w:rPr>
       </w:pPr>
-      <w:moveToRangeStart w:id="358" w:author="Alan Tepley" w:date="2020-02-23T16:42:00Z" w:name="move33368582"/>
-      <w:moveTo w:id="359" w:author="Alan Tepley" w:date="2020-02-23T16:42:00Z">
-        <w:r>
-          <w:rPr>
-            <w:highlight w:val="yellow"/>
-            <w:rPrChange w:id="360" w:author="Teixeira, Kristina A." w:date="2020-03-02T12:45:00Z">
+      <w:moveToRangeStart w:id="357" w:author="Alan Tepley" w:date="2020-02-23T16:42:00Z" w:name="move33368582"/>
+      <w:moveTo w:id="358" w:author="Alan Tepley" w:date="2020-02-23T16:42:00Z">
+        <w:r>
+          <w:rPr>
+            <w:highlight w:val="yellow"/>
+            <w:rPrChange w:id="359" w:author="Teixeira, Kristina A." w:date="2020-03-02T12:45:00Z">
               <w:rPr/>
             </w:rPrChange>
           </w:rPr>
           <w:t>All analysis beyond basic data collection was performed using R version 3.5.3 [@R-base].</w:t>
         </w:r>
       </w:moveTo>
-      <w:ins w:id="361" w:author="Alan Tepley" w:date="2020-02-23T16:42:00Z">
-        <w:r>
-          <w:rPr>
-            <w:highlight w:val="yellow"/>
-            <w:rPrChange w:id="362" w:author="Teixeira, Kristina A." w:date="2020-03-02T12:45:00Z">
+      <w:ins w:id="360" w:author="Alan Tepley" w:date="2020-02-23T16:42:00Z">
+        <w:r>
+          <w:rPr>
+            <w:highlight w:val="yellow"/>
+            <w:rPrChange w:id="361" w:author="Teixeira, Kristina A." w:date="2020-03-02T12:45:00Z">
               <w:rPr/>
             </w:rPrChange>
           </w:rPr>
@@ -5692,7 +5933,7 @@
         </w:r>
       </w:ins>
     </w:p>
-    <w:moveToRangeEnd w:id="358"/>
+    <w:moveToRangeEnd w:id="357"/>
     <w:p>
       <w:pPr>
         <w:pStyle w:val="BodyText"/>
@@ -5700,7 +5941,7 @@
       <w:r>
         <w:rPr>
           <w:highlight w:val="yellow"/>
-          <w:rPrChange w:id="363" w:author="Teixeira, Kristina A." w:date="2020-03-02T12:45:00Z">
+          <w:rPrChange w:id="362" w:author="Teixeira, Kristina A." w:date="2020-03-02T12:45:00Z">
             <w:rPr/>
           </w:rPrChange>
         </w:rPr>
@@ -5741,8 +5982,8 @@
       <w:pPr>
         <w:pStyle w:val="Heading3"/>
       </w:pPr>
-      <w:bookmarkStart w:id="364" w:name="results"/>
-      <w:bookmarkEnd w:id="364"/>
+      <w:bookmarkStart w:id="363" w:name="results"/>
+      <w:bookmarkEnd w:id="363"/>
       <w:r>
         <w:t>Results</w:t>
       </w:r>
@@ -5763,67 +6004,110 @@
         <w:pStyle w:val="BodyText"/>
       </w:pPr>
       <w:r>
+        <w:rPr>
+          <w:highlight w:val="yellow"/>
+        </w:rPr>
         <w:t xml:space="preserve">Community-level tree growth responses to all three droughts were modest, with </w:t>
       </w:r>
-      <w:ins w:id="365" w:author="Alan Tepley" w:date="2020-02-22T18:09:00Z">
-        <w:r>
+      <w:ins w:id="364" w:author="Alan Tepley" w:date="2020-02-22T18:09:00Z">
+        <w:r>
+          <w:rPr>
+            <w:highlight w:val="yellow"/>
+          </w:rPr>
           <w:t xml:space="preserve">a </w:t>
         </w:r>
       </w:ins>
       <w:r>
+        <w:rPr>
+          <w:highlight w:val="yellow"/>
+        </w:rPr>
         <w:t xml:space="preserve">mean </w:t>
       </w:r>
       <m:oMath>
         <m:r>
           <w:rPr>
             <w:rFonts w:ascii="Cambria Math" w:hAnsi="Cambria Math"/>
+            <w:highlight w:val="yellow"/>
           </w:rPr>
           <m:t>Rt</m:t>
         </m:r>
       </m:oMath>
       <w:r>
+        <w:rPr>
+          <w:highlight w:val="yellow"/>
+        </w:rPr>
         <w:t xml:space="preserve"> </w:t>
       </w:r>
-      <w:del w:id="366" w:author="Alan Tepley" w:date="2020-02-22T18:09:00Z">
-        <w:r>
+      <w:del w:id="365" w:author="Alan Tepley" w:date="2020-02-22T18:09:00Z">
+        <w:r>
+          <w:rPr>
+            <w:highlight w:val="yellow"/>
+          </w:rPr>
           <w:delText xml:space="preserve">values </w:delText>
         </w:r>
       </w:del>
       <w:r>
+        <w:rPr>
+          <w:highlight w:val="yellow"/>
+        </w:rPr>
         <w:t>of 0.86</w:t>
       </w:r>
-      <w:ins w:id="367" w:author="Alan Tepley" w:date="2020-02-22T18:09:00Z">
-        <w:r>
+      <w:ins w:id="366" w:author="Alan Tepley" w:date="2020-02-22T18:09:00Z">
+        <w:r>
+          <w:rPr>
+            <w:highlight w:val="yellow"/>
+          </w:rPr>
           <w:t xml:space="preserve"> in 1966</w:t>
         </w:r>
       </w:ins>
-      <w:ins w:id="368" w:author="Alan Tepley" w:date="2020-02-22T18:10:00Z">
-        <w:r>
+      <w:ins w:id="367" w:author="Alan Tepley" w:date="2020-02-22T18:10:00Z">
+        <w:r>
+          <w:rPr>
+            <w:highlight w:val="yellow"/>
+          </w:rPr>
           <w:t xml:space="preserve"> </w:t>
         </w:r>
       </w:ins>
-      <w:ins w:id="369" w:author="Alan Tepley" w:date="2020-02-22T18:09:00Z">
-        <w:r>
+      <w:ins w:id="368" w:author="Alan Tepley" w:date="2020-02-22T18:09:00Z">
+        <w:r>
+          <w:rPr>
+            <w:highlight w:val="yellow"/>
+          </w:rPr>
           <w:t>and 1999</w:t>
         </w:r>
       </w:ins>
       <w:r>
+        <w:rPr>
+          <w:highlight w:val="yellow"/>
+        </w:rPr>
         <w:t xml:space="preserve">, </w:t>
       </w:r>
-      <w:ins w:id="370" w:author="Alan Tepley" w:date="2020-02-22T18:10:00Z">
-        <w:r>
+      <w:ins w:id="369" w:author="Alan Tepley" w:date="2020-02-22T18:10:00Z">
+        <w:r>
+          <w:rPr>
+            <w:highlight w:val="yellow"/>
+          </w:rPr>
           <w:t xml:space="preserve">and </w:t>
         </w:r>
       </w:ins>
       <w:r>
+        <w:rPr>
+          <w:highlight w:val="yellow"/>
+        </w:rPr>
         <w:t>0.84</w:t>
       </w:r>
-      <w:ins w:id="371" w:author="Alan Tepley" w:date="2020-02-22T18:09:00Z">
-        <w:r>
-          <w:t xml:space="preserve"> in 1977 </w:t>
-        </w:r>
-      </w:ins>
-      <w:del w:id="372" w:author="Alan Tepley" w:date="2020-02-22T18:10:00Z">
+      <w:ins w:id="370" w:author="Alan Tepley" w:date="2020-02-22T18:09:00Z">
+        <w:r>
+          <w:rPr>
+            <w:highlight w:val="yellow"/>
+          </w:rPr>
+          <w:t xml:space="preserve"> in 1977</w:t>
+        </w:r>
+        <w:r>
+          <w:t xml:space="preserve"> </w:t>
+        </w:r>
+      </w:ins>
+      <w:del w:id="371" w:author="Alan Tepley" w:date="2020-02-22T18:10:00Z">
         <w:r>
           <w:delText xml:space="preserve">, and 0.86 for 1966, 1977, and 1999 droughts, respectively </w:delText>
         </w:r>
@@ -5857,7 +6141,7 @@
       <w:r>
         <w:t xml:space="preserve">): 29% in 1966, 32% in 1977, and 27% in 1999. </w:t>
       </w:r>
-      <w:commentRangeStart w:id="373"/>
+      <w:commentRangeStart w:id="372"/>
       <w:r>
         <w:t>However, some individuals exhibited increased growth: (</w:t>
       </w:r>
@@ -5872,12 +6156,12 @@
       <w:r>
         <w:t>): 26% in 1966, 22% in 1977, and 26% in 1999.</w:t>
       </w:r>
-      <w:commentRangeEnd w:id="373"/>
+      <w:commentRangeEnd w:id="372"/>
       <w:r>
         <w:rPr>
           <w:rStyle w:val="CommentReference"/>
         </w:rPr>
-        <w:commentReference w:id="373"/>
+        <w:commentReference w:id="372"/>
       </w:r>
     </w:p>
     <w:p>
@@ -5896,57 +6180,99 @@
         <w:pStyle w:val="BodyText"/>
       </w:pPr>
       <w:r>
+        <w:rPr>
+          <w:highlight w:val="yellow"/>
+        </w:rPr>
         <w:t xml:space="preserve">Larger-diameter trees showed greater reductions in growth </w:t>
       </w:r>
-      <w:del w:id="374" w:author="Alan Tepley" w:date="2020-02-22T18:13:00Z">
-        <w:r>
+      <w:del w:id="373" w:author="Alan Tepley" w:date="2020-02-22T18:13:00Z">
+        <w:r>
+          <w:rPr>
+            <w:highlight w:val="yellow"/>
+          </w:rPr>
           <w:delText xml:space="preserve">during </w:delText>
         </w:r>
       </w:del>
+      <w:ins w:id="374" w:author="Alan Tepley" w:date="2020-02-22T18:13:00Z">
+        <w:r>
+          <w:rPr>
+            <w:highlight w:val="yellow"/>
+          </w:rPr>
+          <w:t xml:space="preserve">when evaluating the three </w:t>
+        </w:r>
+      </w:ins>
+      <w:r>
+        <w:rPr>
+          <w:highlight w:val="yellow"/>
+        </w:rPr>
+        <w:t>drought</w:t>
+      </w:r>
       <w:ins w:id="375" w:author="Alan Tepley" w:date="2020-02-22T18:13:00Z">
         <w:r>
-          <w:t xml:space="preserve">when evaluating the three </w:t>
-        </w:r>
-      </w:ins>
-      <w:r>
-        <w:t>drought</w:t>
-      </w:r>
-      <w:ins w:id="376" w:author="Alan Tepley" w:date="2020-02-22T18:13:00Z">
-        <w:r>
+          <w:rPr>
+            <w:highlight w:val="yellow"/>
+          </w:rPr>
           <w:t xml:space="preserve"> years together</w:t>
         </w:r>
       </w:ins>
       <w:r>
+        <w:rPr>
+          <w:highlight w:val="yellow"/>
+        </w:rPr>
         <w:t xml:space="preserve">, although </w:t>
       </w:r>
-      <w:ins w:id="377" w:author="Alan Tepley" w:date="2020-02-22T18:12:00Z">
-        <w:r>
+      <w:ins w:id="376" w:author="Alan Tepley" w:date="2020-02-22T18:12:00Z">
+        <w:r>
+          <w:rPr>
+            <w:highlight w:val="yellow"/>
+          </w:rPr>
           <w:t xml:space="preserve">DBH </w:t>
         </w:r>
       </w:ins>
-      <w:del w:id="378" w:author="Alan Tepley" w:date="2020-02-22T18:12:00Z">
-        <w:r>
+      <w:del w:id="377" w:author="Alan Tepley" w:date="2020-02-22T18:12:00Z">
+        <w:r>
+          <w:rPr>
+            <w:highlight w:val="yellow"/>
+          </w:rPr>
           <w:delText xml:space="preserve">there </w:delText>
         </w:r>
       </w:del>
       <w:r>
+        <w:rPr>
+          <w:highlight w:val="yellow"/>
+        </w:rPr>
         <w:t>was no</w:t>
       </w:r>
-      <w:ins w:id="379" w:author="Alan Tepley" w:date="2020-02-22T18:12:00Z">
-        <w:r>
+      <w:ins w:id="378" w:author="Alan Tepley" w:date="2020-02-22T18:12:00Z">
+        <w:r>
+          <w:rPr>
+            <w:highlight w:val="yellow"/>
+          </w:rPr>
           <w:t>t</w:t>
         </w:r>
       </w:ins>
       <w:r>
+        <w:rPr>
+          <w:highlight w:val="yellow"/>
+        </w:rPr>
         <w:t xml:space="preserve"> significant </w:t>
       </w:r>
-      <w:del w:id="380" w:author="Alan Tepley" w:date="2020-02-22T18:12:00Z">
-        <w:r>
+      <w:del w:id="379" w:author="Alan Tepley" w:date="2020-02-22T18:12:00Z">
+        <w:r>
+          <w:rPr>
+            <w:highlight w:val="yellow"/>
+          </w:rPr>
           <w:delText xml:space="preserve">effect </w:delText>
         </w:r>
       </w:del>
       <w:r>
-        <w:t xml:space="preserve">during 1977 or 1999 individually (Tables 1, 4). The same held true for </w:t>
+        <w:rPr>
+          <w:highlight w:val="yellow"/>
+        </w:rPr>
+        <w:t>during 1977 or 1999 individually</w:t>
+      </w:r>
+      <w:r>
+        <w:t xml:space="preserve"> (Tables 1, 4). The same held true for </w:t>
       </w:r>
       <m:oMath>
         <m:r>
@@ -5968,17 +6294,32 @@
         </m:r>
       </m:oMath>
       <w:r>
-        <w:t xml:space="preserve"> appeared, with negative coefficient, in all full models for the three droughts combined, in the 1966 model, and in one of the two </w:t>
-      </w:r>
-      <w:ins w:id="381" w:author="Alan Tepley" w:date="2020-02-22T18:14:00Z">
-        <w:r>
+        <w:t xml:space="preserve"> appeared, with negative coefficient, </w:t>
+      </w:r>
+      <w:r>
+        <w:rPr>
+          <w:highlight w:val="yellow"/>
+        </w:rPr>
+        <w:t xml:space="preserve">in all full models for the three droughts combined, in the 1966 model, and in one of the two </w:t>
+      </w:r>
+      <w:ins w:id="380" w:author="Alan Tepley" w:date="2020-02-22T18:14:00Z">
+        <w:r>
+          <w:rPr>
+            <w:highlight w:val="yellow"/>
+          </w:rPr>
           <w:t xml:space="preserve">models for </w:t>
         </w:r>
       </w:ins>
       <w:r>
-        <w:t xml:space="preserve">1999 </w:t>
-      </w:r>
-      <w:del w:id="382" w:author="Alan Tepley" w:date="2020-02-22T18:14:00Z">
+        <w:rPr>
+          <w:highlight w:val="yellow"/>
+        </w:rPr>
+        <w:t>1999</w:t>
+      </w:r>
+      <w:r>
+        <w:t xml:space="preserve"> </w:t>
+      </w:r>
+      <w:del w:id="381" w:author="Alan Tepley" w:date="2020-02-22T18:14:00Z">
         <w:r>
           <w:delText xml:space="preserve">models </w:delText>
         </w:r>
@@ -6025,42 +6366,75 @@
         </m:r>
       </m:oMath>
       <w:r>
-        <w:t xml:space="preserve"> in the single-variable tests (Table 4), lending little overall support to the hypothesis that </w:t>
-      </w:r>
-      <w:del w:id="383" w:author="Alan Tepley" w:date="2020-02-22T18:17:00Z">
-        <w:r>
+        <w:t xml:space="preserve"> in the single-variable tests (Table 4), </w:t>
+      </w:r>
+      <w:r>
+        <w:rPr>
+          <w:highlight w:val="yellow"/>
+        </w:rPr>
+        <w:t xml:space="preserve">lending little overall support to the hypothesis that </w:t>
+      </w:r>
+      <w:del w:id="382" w:author="Alan Tepley" w:date="2020-02-22T18:17:00Z">
+        <w:r>
+          <w:rPr>
+            <w:highlight w:val="yellow"/>
+          </w:rPr>
           <w:delText xml:space="preserve">trees with more </w:delText>
         </w:r>
       </w:del>
+      <w:ins w:id="383" w:author="Alan Tepley" w:date="2020-02-22T18:17:00Z">
+        <w:r>
+          <w:rPr>
+            <w:highlight w:val="yellow"/>
+          </w:rPr>
+          <w:t xml:space="preserve">crown </w:t>
+        </w:r>
+      </w:ins>
+      <w:r>
+        <w:rPr>
+          <w:highlight w:val="yellow"/>
+        </w:rPr>
+        <w:t>expos</w:t>
+      </w:r>
       <w:ins w:id="384" w:author="Alan Tepley" w:date="2020-02-22T18:17:00Z">
         <w:r>
-          <w:t xml:space="preserve">crown </w:t>
-        </w:r>
-      </w:ins>
-      <w:r>
-        <w:t>expos</w:t>
-      </w:r>
-      <w:ins w:id="385" w:author="Alan Tepley" w:date="2020-02-22T18:17:00Z">
-        <w:r>
+          <w:rPr>
+            <w:highlight w:val="yellow"/>
+          </w:rPr>
           <w:t>ure</w:t>
         </w:r>
       </w:ins>
+      <w:del w:id="385" w:author="Alan Tepley" w:date="2020-02-22T18:17:00Z">
+        <w:r>
+          <w:rPr>
+            <w:highlight w:val="yellow"/>
+          </w:rPr>
+          <w:delText>ed</w:delText>
+        </w:r>
+      </w:del>
+      <w:r>
+        <w:rPr>
+          <w:highlight w:val="yellow"/>
+        </w:rPr>
+        <w:t xml:space="preserve"> </w:t>
+      </w:r>
       <w:del w:id="386" w:author="Alan Tepley" w:date="2020-02-22T18:17:00Z">
         <w:r>
-          <w:delText>ed</w:delText>
+          <w:rPr>
+            <w:highlight w:val="yellow"/>
+          </w:rPr>
+          <w:delText xml:space="preserve">crowns have lower </w:delText>
         </w:r>
       </w:del>
-      <w:r>
-        <w:t xml:space="preserve"> </w:t>
-      </w:r>
-      <w:del w:id="387" w:author="Alan Tepley" w:date="2020-02-22T18:17:00Z">
-        <w:r>
-          <w:delText xml:space="preserve">crowns have lower </w:delText>
-        </w:r>
-      </w:del>
-      <w:ins w:id="388" w:author="Alan Tepley" w:date="2020-02-22T18:17:00Z">
-        <w:r>
-          <w:t xml:space="preserve">reduces </w:t>
+      <w:ins w:id="387" w:author="Alan Tepley" w:date="2020-02-22T18:17:00Z">
+        <w:r>
+          <w:rPr>
+            <w:highlight w:val="yellow"/>
+          </w:rPr>
+          <w:t>reduces</w:t>
+        </w:r>
+        <w:r>
+          <w:t xml:space="preserve"> </w:t>
         </w:r>
       </w:ins>
       <m:oMath>
@@ -6074,7 +6448,7 @@
       <w:r>
         <w:t xml:space="preserve"> (Table 1). When considered alone, </w:t>
       </w:r>
-      <w:commentRangeStart w:id="389"/>
+      <w:commentRangeStart w:id="388"/>
       <m:oMath>
         <m:r>
           <w:rPr>
@@ -6082,7 +6456,7 @@
           </w:rPr>
           <m:t>CP</m:t>
         </m:r>
-        <w:commentRangeEnd w:id="389"/>
+        <w:commentRangeEnd w:id="388"/>
         <m:r>
           <m:rPr>
             <m:sty m:val="p"/>
@@ -6090,7 +6464,7 @@
           <w:rPr>
             <w:rStyle w:val="CommentReference"/>
           </w:rPr>
-          <w:commentReference w:id="389"/>
+          <w:commentReference w:id="388"/>
         </m:r>
       </m:oMath>
       <w:r>
@@ -6212,15 +6586,30 @@
         <w:pStyle w:val="BodyText"/>
       </w:pPr>
       <w:r>
-        <w:t xml:space="preserve">In the </w:t>
-      </w:r>
-      <w:del w:id="390" w:author="Alan Tepley" w:date="2020-02-26T09:37:00Z">
-        <w:r>
+        <w:t xml:space="preserve">In </w:t>
+      </w:r>
+      <w:r>
+        <w:rPr>
+          <w:highlight w:val="yellow"/>
+        </w:rPr>
+        <w:t xml:space="preserve">the </w:t>
+      </w:r>
+      <w:del w:id="389" w:author="Alan Tepley" w:date="2020-02-26T09:37:00Z">
+        <w:r>
+          <w:rPr>
+            <w:highlight w:val="yellow"/>
+          </w:rPr>
           <w:delText xml:space="preserve">non-drought </w:delText>
         </w:r>
       </w:del>
       <w:r>
-        <w:t>years for which we have vertical profiles in climate data (2016-2018), taller trees–or those in dominant crown positions– were generally exposed to higher evaporative demand during the peak growing season months (May-August; Fig. 2). Specifically, maximum daily wind speeds were significantly higher above the top of the canopy (40-50m) than within and below (10-30m) (Fig. 2a). Relative humidity was also somewhat lower during June-August, ranging from ~50-80% above the canopy and ~60-90% in the understory (Fig. 2b). Air temperature did not vary across the vertical profile (Fig. 2c).</w:t>
+        <w:rPr>
+          <w:highlight w:val="yellow"/>
+        </w:rPr>
+        <w:t>years</w:t>
+      </w:r>
+      <w:r>
+        <w:t xml:space="preserve"> for which we have vertical profiles in climate data (2016-2018), taller trees–or those in dominant crown positions– were generally exposed to higher evaporative demand during the peak growing season months (May-August; Fig. 2). Specifically, maximum daily wind speeds were significantly higher above the top of the canopy (40-50m) than within and below (10-30m) (Fig. 2a). Relative humidity was also somewhat lower during June-August, ranging from ~50-80% above the canopy and ~60-90% in the understory (Fig. 2b). Air temperature did not vary across the vertical profile (Fig. 2c).</w:t>
       </w:r>
     </w:p>
     <w:p>
@@ -6282,7 +6671,7 @@
       <w:r>
         <w:t xml:space="preserve">Hydraulic traits, including </w:t>
       </w:r>
-      <w:commentRangeStart w:id="391"/>
+      <w:commentRangeStart w:id="390"/>
       <m:oMath>
         <m:r>
           <w:rPr>
@@ -6290,7 +6679,7 @@
           </w:rPr>
           <m:t>XP</m:t>
         </m:r>
-        <w:commentRangeEnd w:id="391"/>
+        <w:commentRangeEnd w:id="390"/>
         <m:r>
           <m:rPr>
             <m:sty m:val="p"/>
@@ -6298,7 +6687,7 @@
           <w:rPr>
             <w:rStyle w:val="CommentReference"/>
           </w:rPr>
-          <w:commentReference w:id="391"/>
+          <w:commentReference w:id="390"/>
         </m:r>
       </m:oMath>
       <w:r>
@@ -6374,27 +6763,41 @@
         <m:r>
           <w:rPr>
             <w:rFonts w:ascii="Cambria Math" w:hAnsi="Cambria Math"/>
+            <w:highlight w:val="yellow"/>
           </w:rPr>
           <m:t>LMA</m:t>
         </m:r>
       </m:oMath>
       <w:r>
+        <w:rPr>
+          <w:highlight w:val="yellow"/>
+        </w:rPr>
         <w:t xml:space="preserve"> and </w:t>
       </w:r>
       <m:oMath>
         <m:r>
           <w:rPr>
             <w:rFonts w:ascii="Cambria Math" w:hAnsi="Cambria Math"/>
+            <w:highlight w:val="yellow"/>
           </w:rPr>
           <m:t>WD</m:t>
         </m:r>
       </m:oMath>
       <w:r>
+        <w:rPr>
+          <w:highlight w:val="yellow"/>
+        </w:rPr>
         <w:t xml:space="preserve"> </w:t>
       </w:r>
-      <w:ins w:id="392" w:author="Alan Tepley" w:date="2020-02-22T18:24:00Z">
-        <w:r>
-          <w:t xml:space="preserve">were </w:t>
+      <w:ins w:id="391" w:author="Alan Tepley" w:date="2020-02-22T18:24:00Z">
+        <w:r>
+          <w:rPr>
+            <w:highlight w:val="yellow"/>
+          </w:rPr>
+          <w:t>were</w:t>
+        </w:r>
+        <w:r>
+          <w:t xml:space="preserve"> </w:t>
         </w:r>
       </w:ins>
       <w:r>
@@ -6496,43 +6899,61 @@
       <w:r>
         <w:t xml:space="preserve"> &gt; 1.</w:t>
       </w:r>
-      <w:commentRangeStart w:id="393"/>
+      <w:commentRangeStart w:id="392"/>
       <w:r>
         <w:t>0</w:t>
       </w:r>
-      <w:commentRangeEnd w:id="393"/>
+      <w:commentRangeEnd w:id="392"/>
       <w:r>
         <w:rPr>
           <w:rStyle w:val="CommentReference"/>
         </w:rPr>
-        <w:commentReference w:id="393"/>
+        <w:commentReference w:id="392"/>
       </w:r>
       <w:r>
         <w:t xml:space="preserve">) </w:t>
       </w:r>
-      <w:del w:id="394" w:author="Alan Tepley" w:date="2020-02-22T18:29:00Z">
-        <w:r>
+      <w:del w:id="393" w:author="Alan Tepley" w:date="2020-02-22T18:29:00Z">
+        <w:r>
+          <w:rPr>
+            <w:highlight w:val="yellow"/>
+          </w:rPr>
           <w:delText>in</w:delText>
         </w:r>
       </w:del>
+      <w:ins w:id="394" w:author="Alan Tepley" w:date="2020-02-22T18:29:00Z">
+        <w:r>
+          <w:rPr>
+            <w:highlight w:val="yellow"/>
+          </w:rPr>
+          <w:t>during</w:t>
+        </w:r>
+      </w:ins>
+      <w:r>
+        <w:rPr>
+          <w:highlight w:val="yellow"/>
+        </w:rPr>
+        <w:t xml:space="preserve"> at least one </w:t>
+      </w:r>
       <w:ins w:id="395" w:author="Alan Tepley" w:date="2020-02-22T18:29:00Z">
         <w:r>
-          <w:t>during</w:t>
-        </w:r>
-      </w:ins>
-      <w:r>
-        <w:t xml:space="preserve"> at least one </w:t>
+          <w:rPr>
+            <w:highlight w:val="yellow"/>
+          </w:rPr>
+          <w:t xml:space="preserve">of the three </w:t>
+        </w:r>
+      </w:ins>
+      <w:r>
+        <w:rPr>
+          <w:highlight w:val="yellow"/>
+        </w:rPr>
+        <w:t>drought</w:t>
       </w:r>
       <w:ins w:id="396" w:author="Alan Tepley" w:date="2020-02-22T18:29:00Z">
         <w:r>
-          <w:t xml:space="preserve">of the three </w:t>
-        </w:r>
-      </w:ins>
-      <w:r>
-        <w:t>drought</w:t>
-      </w:r>
-      <w:ins w:id="397" w:author="Alan Tepley" w:date="2020-02-22T18:29:00Z">
-        <w:r>
+          <w:rPr>
+            <w:highlight w:val="yellow"/>
+          </w:rPr>
           <w:t>s</w:t>
         </w:r>
       </w:ins>
@@ -6577,36 +6998,61 @@
         </m:sSub>
       </m:oMath>
       <w:r>
-        <w:t xml:space="preserve"> was a strong predictor for </w:t>
+        <w:t xml:space="preserve"> </w:t>
+      </w:r>
+      <w:r>
+        <w:rPr>
+          <w:highlight w:val="yellow"/>
+        </w:rPr>
+        <w:t xml:space="preserve">was a strong predictor for </w:t>
+      </w:r>
+      <w:del w:id="397" w:author="Alan Tepley" w:date="2020-02-22T18:29:00Z">
+        <w:r>
+          <w:rPr>
+            <w:highlight w:val="yellow"/>
+          </w:rPr>
+          <w:delText xml:space="preserve">the </w:delText>
+        </w:r>
+      </w:del>
+      <w:r>
+        <w:rPr>
+          <w:highlight w:val="yellow"/>
+        </w:rPr>
+        <w:t xml:space="preserve">1966 </w:t>
       </w:r>
       <w:del w:id="398" w:author="Alan Tepley" w:date="2020-02-22T18:29:00Z">
         <w:r>
-          <w:delText xml:space="preserve">the </w:delText>
+          <w:rPr>
+            <w:highlight w:val="yellow"/>
+          </w:rPr>
+          <w:delText xml:space="preserve">drought </w:delText>
         </w:r>
       </w:del>
       <w:r>
-        <w:t xml:space="preserve">1966 </w:t>
-      </w:r>
-      <w:del w:id="399" w:author="Alan Tepley" w:date="2020-02-22T18:29:00Z">
-        <w:r>
-          <w:delText xml:space="preserve">drought </w:delText>
-        </w:r>
-      </w:del>
-      <w:r>
+        <w:rPr>
+          <w:highlight w:val="yellow"/>
+        </w:rPr>
         <w:t xml:space="preserve">and all droughts combined, with consistently negative coefficients (Table </w:t>
       </w:r>
       <w:proofErr w:type="gramStart"/>
       <w:r>
+        <w:rPr>
+          <w:highlight w:val="yellow"/>
+        </w:rPr>
         <w:t>4).</w:t>
       </w:r>
       <w:proofErr w:type="gramEnd"/>
       <w:r>
+        <w:rPr>
+          <w:highlight w:val="yellow"/>
+        </w:rPr>
         <w:t xml:space="preserve"> Similarly, </w:t>
       </w:r>
       <m:oMath>
         <m:r>
           <w:rPr>
             <w:rFonts w:ascii="Cambria Math" w:hAnsi="Cambria Math"/>
+            <w:highlight w:val="yellow"/>
           </w:rPr>
           <m:t>PL</m:t>
         </m:r>
@@ -6615,6 +7061,7 @@
             <m:ctrlPr>
               <w:rPr>
                 <w:rFonts w:ascii="Cambria Math" w:hAnsi="Cambria Math"/>
+                <w:highlight w:val="yellow"/>
               </w:rPr>
             </m:ctrlPr>
           </m:sSubPr>
@@ -6622,6 +7069,7 @@
             <m:r>
               <w:rPr>
                 <w:rFonts w:ascii="Cambria Math" w:hAnsi="Cambria Math"/>
+                <w:highlight w:val="yellow"/>
               </w:rPr>
               <m:t>A</m:t>
             </m:r>
@@ -6630,6 +7078,7 @@
             <m:r>
               <w:rPr>
                 <w:rFonts w:ascii="Cambria Math" w:hAnsi="Cambria Math"/>
+                <w:highlight w:val="yellow"/>
               </w:rPr>
               <m:t>dry</m:t>
             </m:r>
@@ -6637,6 +7086,9 @@
         </m:sSub>
       </m:oMath>
       <w:r>
+        <w:rPr>
+          <w:highlight w:val="yellow"/>
+        </w:rPr>
         <w:t xml:space="preserve"> was consistently included, with negative coefficient, in full models for the three droughts combined and for the 1966 and 1977 droughts individually (Table 5). </w:t>
       </w:r>
       <m:oMath>
@@ -6645,6 +7097,7 @@
             <m:ctrlPr>
               <w:rPr>
                 <w:rFonts w:ascii="Cambria Math" w:hAnsi="Cambria Math"/>
+                <w:highlight w:val="yellow"/>
               </w:rPr>
             </m:ctrlPr>
           </m:sSubPr>
@@ -6652,6 +7105,7 @@
             <m:r>
               <w:rPr>
                 <w:rFonts w:ascii="Cambria Math" w:hAnsi="Cambria Math"/>
+                <w:highlight w:val="yellow"/>
               </w:rPr>
               <m:t>π</m:t>
             </m:r>
@@ -6660,6 +7114,7 @@
             <m:r>
               <w:rPr>
                 <w:rFonts w:ascii="Cambria Math" w:hAnsi="Cambria Math"/>
+                <w:highlight w:val="yellow"/>
               </w:rPr>
               <m:t>tlp</m:t>
             </m:r>
@@ -6667,20 +7122,35 @@
         </m:sSub>
       </m:oMath>
       <w:r>
+        <w:rPr>
+          <w:highlight w:val="yellow"/>
+        </w:rPr>
         <w:t xml:space="preserve"> </w:t>
       </w:r>
-      <w:del w:id="400" w:author="Alan Tepley" w:date="2020-02-23T16:48:00Z">
-        <w:r>
+      <w:del w:id="399" w:author="Alan Tepley" w:date="2020-02-23T16:48:00Z">
+        <w:r>
+          <w:rPr>
+            <w:highlight w:val="yellow"/>
+          </w:rPr>
           <w:delText>did not come out</w:delText>
         </w:r>
       </w:del>
-      <w:ins w:id="401" w:author="Alan Tepley" w:date="2020-02-23T16:48:00Z">
-        <w:r>
+      <w:ins w:id="400" w:author="Alan Tepley" w:date="2020-02-23T16:48:00Z">
+        <w:r>
+          <w:rPr>
+            <w:highlight w:val="yellow"/>
+          </w:rPr>
           <w:t>was not</w:t>
         </w:r>
       </w:ins>
       <w:r>
-        <w:t xml:space="preserve"> significant in any single-variable tests; however, coefficients were consistently negative (Table 4) and </w:t>
+        <w:rPr>
+          <w:highlight w:val="yellow"/>
+        </w:rPr>
+        <w:t xml:space="preserve"> significant in any single-variable tests; however, coefficients were consistently negative (Table 4)</w:t>
+      </w:r>
+      <w:r>
+        <w:t xml:space="preserve"> and </w:t>
       </w:r>
       <m:oMath>
         <m:sSub>
@@ -6739,8 +7209,8 @@
       <w:pPr>
         <w:pStyle w:val="Heading3"/>
       </w:pPr>
-      <w:bookmarkStart w:id="402" w:name="discussion"/>
-      <w:bookmarkEnd w:id="402"/>
+      <w:bookmarkStart w:id="401" w:name="discussion"/>
+      <w:bookmarkEnd w:id="401"/>
       <w:r>
         <w:t>Discussion</w:t>
       </w:r>
@@ -6750,28 +7220,52 @@
         <w:pStyle w:val="FirstParagraph"/>
       </w:pPr>
       <w:r>
-        <w:t xml:space="preserve">Tree size, microenvironment, and hydraulic traits shaped tree growth responses across three droughts (Table 1). The greater susceptibility of larger trees to drought, similar to forests worldwide [@bennett_larger_2015], was driven primarily by their height </w:t>
-      </w:r>
-      <w:ins w:id="403" w:author="Alan Tepley" w:date="2020-02-23T16:50:00Z">
-        <w:r>
+        <w:t xml:space="preserve">Tree size, microenvironment, and hydraulic traits shaped tree growth responses across three droughts (Table 1). The greater susceptibility of larger trees to drought, similar to forests worldwide [@bennett_larger_2015], </w:t>
+      </w:r>
+      <w:r>
+        <w:rPr>
+          <w:highlight w:val="yellow"/>
+        </w:rPr>
+        <w:t xml:space="preserve">was driven primarily by their height </w:t>
+      </w:r>
+      <w:ins w:id="402" w:author="Alan Tepley" w:date="2020-02-23T16:50:00Z">
+        <w:r>
+          <w:rPr>
+            <w:highlight w:val="yellow"/>
+          </w:rPr>
           <w:t xml:space="preserve">rather than crown exposure </w:t>
         </w:r>
       </w:ins>
       <w:r>
+        <w:rPr>
+          <w:highlight w:val="yellow"/>
+        </w:rPr>
         <w:t xml:space="preserve">[@liu_effect_1993; @stovall_tree_2019]. </w:t>
       </w:r>
-      <w:del w:id="404" w:author="Alan Tepley" w:date="2020-02-23T16:50:00Z">
-        <w:r>
+      <w:del w:id="403" w:author="Alan Tepley" w:date="2020-02-23T16:50:00Z">
+        <w:r>
+          <w:rPr>
+            <w:highlight w:val="yellow"/>
+          </w:rPr>
           <w:delText xml:space="preserve">There was </w:delText>
         </w:r>
       </w:del>
-      <w:ins w:id="405" w:author="Alan Tepley" w:date="2020-02-23T16:50:00Z">
-        <w:r>
+      <w:ins w:id="404" w:author="Alan Tepley" w:date="2020-02-23T16:50:00Z">
+        <w:r>
+          <w:rPr>
+            <w:highlight w:val="yellow"/>
+          </w:rPr>
           <w:t xml:space="preserve">We found only </w:t>
         </w:r>
       </w:ins>
       <w:r>
-        <w:t xml:space="preserve">a marginal additional effect of crown exposure, with a tendency for lowest </w:t>
+        <w:rPr>
+          <w:highlight w:val="yellow"/>
+        </w:rPr>
+        <w:t>a marginal</w:t>
+      </w:r>
+      <w:r>
+        <w:t xml:space="preserve"> additional effect of crown exposure, with a tendency for lowest </w:t>
       </w:r>
       <m:oMath>
         <m:r>
@@ -6804,25 +7298,46 @@
         </m:r>
       </m:oMath>
       <w:r>
-        <w:t xml:space="preserve"> held </w:t>
-      </w:r>
-      <w:del w:id="406" w:author="McShea, William J." w:date="2020-02-21T15:23:00Z">
-        <w:r>
+        <w:t xml:space="preserve"> </w:t>
+      </w:r>
+      <w:r>
+        <w:rPr>
+          <w:highlight w:val="yellow"/>
+        </w:rPr>
+        <w:t xml:space="preserve">held </w:t>
+      </w:r>
+      <w:del w:id="405" w:author="McShea, William J." w:date="2020-02-21T15:23:00Z">
+        <w:r>
+          <w:rPr>
+            <w:highlight w:val="yellow"/>
+          </w:rPr>
           <w:delText>when</w:delText>
         </w:r>
       </w:del>
-      <w:ins w:id="407" w:author="McShea, William J." w:date="2020-02-21T15:23:00Z">
-        <w:r>
+      <w:ins w:id="406" w:author="McShea, William J." w:date="2020-02-21T15:23:00Z">
+        <w:r>
+          <w:rPr>
+            <w:highlight w:val="yellow"/>
+          </w:rPr>
           <w:t xml:space="preserve"> after</w:t>
         </w:r>
       </w:ins>
-      <w:del w:id="408" w:author="McShea, William J." w:date="2020-02-21T15:23:00Z">
-        <w:r>
+      <w:del w:id="407" w:author="McShea, William J." w:date="2020-02-21T15:23:00Z">
+        <w:r>
+          <w:rPr>
+            <w:highlight w:val="yellow"/>
+          </w:rPr>
           <w:delText xml:space="preserve"> also</w:delText>
         </w:r>
       </w:del>
       <w:r>
-        <w:t xml:space="preserve"> accounting for species’ traits. Drought sensitivity was not consistently linked to species’ </w:t>
+        <w:rPr>
+          <w:highlight w:val="yellow"/>
+        </w:rPr>
+        <w:t xml:space="preserve"> accounting</w:t>
+      </w:r>
+      <w:r>
+        <w:t xml:space="preserve"> for species’ traits. Drought sensitivity was not consistently linked to species’ </w:t>
       </w:r>
       <m:oMath>
         <m:r>
@@ -6846,13 +7361,19 @@
       <w:r>
         <w:t xml:space="preserve">, or xylem </w:t>
       </w:r>
-      <w:del w:id="409" w:author="Alan Tepley" w:date="2020-02-23T16:52:00Z">
-        <w:r>
+      <w:del w:id="408" w:author="Alan Tepley" w:date="2020-02-23T16:52:00Z">
+        <w:r>
+          <w:rPr>
+            <w:highlight w:val="yellow"/>
+          </w:rPr>
           <w:delText>architecture</w:delText>
         </w:r>
       </w:del>
-      <w:ins w:id="410" w:author="Alan Tepley" w:date="2020-02-23T16:52:00Z">
-        <w:r>
+      <w:ins w:id="409" w:author="Alan Tepley" w:date="2020-02-23T16:52:00Z">
+        <w:r>
+          <w:rPr>
+            <w:highlight w:val="yellow"/>
+          </w:rPr>
           <w:t>type (ring- vs. diffuse porous)</w:t>
         </w:r>
       </w:ins>
@@ -6925,16 +7446,16 @@
       <w:r>
         <w:t>) in the top overall model and the top models for two of the three individual droughts [</w:t>
       </w:r>
-      <w:commentRangeStart w:id="411"/>
+      <w:commentRangeStart w:id="410"/>
       <w:r>
         <w:t>@scoffoni_leaf_2014</w:t>
       </w:r>
-      <w:commentRangeEnd w:id="411"/>
+      <w:commentRangeEnd w:id="410"/>
       <w:r>
         <w:rPr>
           <w:rStyle w:val="CommentReference"/>
         </w:rPr>
-        <w:commentReference w:id="411"/>
+        <w:commentReference w:id="410"/>
       </w:r>
       <w:r>
         <w:t xml:space="preserve">;@bartlett_correlations_2016; @medeiros_extensive_2019]. This is a novel finding in that </w:t>
@@ -7005,16 +7526,16 @@
       <w:r>
         <w:t xml:space="preserve"> have not previously been linked to drought growth responses. The direction of responses was mostly consistent across droughts, supporting the conclusion that they were driven by fundamental physiological mechanisms. However, the strengths of each predictor varied across droughts (Tables 4-5), indicating that drought characteristics interact with tree size, microenvironment, and traits to shape which individuals are most affected. </w:t>
       </w:r>
-      <w:commentRangeStart w:id="412"/>
+      <w:commentRangeStart w:id="411"/>
       <w:r>
         <w:t>These findings significantly advance our knowledge of the factors that confer vulnerability or resistance on trees during drought.</w:t>
       </w:r>
-      <w:commentRangeEnd w:id="412"/>
+      <w:commentRangeEnd w:id="411"/>
       <w:r>
         <w:rPr>
           <w:rStyle w:val="CommentReference"/>
         </w:rPr>
-        <w:commentReference w:id="412"/>
+        <w:commentReference w:id="411"/>
       </w:r>
     </w:p>
     <w:p>
@@ -7022,49 +7543,106 @@
         <w:pStyle w:val="BodyText"/>
       </w:pPr>
       <w:r>
-        <w:t>The droughts considered here were of a magnitude that has occurred with an average frequency of approximately on</w:t>
-      </w:r>
-      <w:ins w:id="413" w:author="Alan Tepley" w:date="2020-02-26T09:40:00Z">
-        <w:r>
+        <w:t xml:space="preserve">The droughts considered here were of a magnitude that has occurred with an average frequency of approximately </w:t>
+      </w:r>
+      <w:r>
+        <w:rPr>
+          <w:highlight w:val="yellow"/>
+        </w:rPr>
+        <w:t>on</w:t>
+      </w:r>
+      <w:ins w:id="412" w:author="Alan Tepley" w:date="2020-02-26T09:40:00Z">
+        <w:r>
+          <w:rPr>
+            <w:highlight w:val="yellow"/>
+          </w:rPr>
           <w:t>c</w:t>
         </w:r>
       </w:ins>
       <w:r>
+        <w:rPr>
+          <w:highlight w:val="yellow"/>
+        </w:rPr>
         <w:t xml:space="preserve">e </w:t>
       </w:r>
-      <w:del w:id="414" w:author="Alan Tepley" w:date="2020-02-26T09:40:00Z">
-        <w:r>
+      <w:del w:id="413" w:author="Alan Tepley" w:date="2020-02-26T09:40:00Z">
+        <w:r>
+          <w:rPr>
+            <w:highlight w:val="yellow"/>
+          </w:rPr>
           <w:delText xml:space="preserve">per </w:delText>
         </w:r>
       </w:del>
-      <w:ins w:id="415" w:author="Alan Tepley" w:date="2020-02-26T09:40:00Z">
-        <w:r>
+      <w:ins w:id="414" w:author="Alan Tepley" w:date="2020-02-26T09:40:00Z">
+        <w:r>
+          <w:rPr>
+            <w:highlight w:val="yellow"/>
+          </w:rPr>
           <w:t xml:space="preserve">every </w:t>
         </w:r>
       </w:ins>
       <w:r>
-        <w:t xml:space="preserve">10-15 years (Fig. 1a, @helcoski_growing_2019) and had modest impacts on tree growth (Fig. 1b). These droughts were classified as severe (1977) or extreme (1966, 1999) according to the PDSI metric and have been linked to tree mortality in the eastern United States [@druckenbrod_redefining_2019]; however, extreme, multiannual droughts (“megadroughts”) of the type that have triggered massive tree die-off in other regions (e.g., @allen_global_2010; @stovall_tree_2019) have not occurred in the Eastern United States within the past several decades [@clark_impacts_2016]. Of the droughts considered here, the 1966 drought, which was preceded by two years of dry conditions (Fig. S2), severely stressed a larger portion of trees (Fig. 1b). It may be notable that the tendency for large trees to have </w:t>
+        <w:rPr>
+          <w:highlight w:val="yellow"/>
+        </w:rPr>
+        <w:t>10</w:t>
+      </w:r>
+      <w:r>
+        <w:t xml:space="preserve">-15 years (Fig. 1a, @helcoski_growing_2019) and had modest impacts on tree growth (Fig. 1b). These droughts were classified as severe (1977) or extreme (1966, 1999) according to the PDSI metric and have been linked to tree mortality in the eastern United States [@druckenbrod_redefining_2019]; however, extreme, multiannual droughts (“megadroughts”) of the type that have triggered massive tree die-off in other regions (e.g., @allen_global_2010; @stovall_tree_2019) have not occurred in the Eastern United States within the past several decades [@clark_impacts_2016]. Of the droughts considered here, the 1966 drought, which was preceded by two years of dry conditions (Fig. S2), severely stressed a larger portion of trees (Fig. 1b). It may be notable that the tendency for large trees to have </w:t>
       </w:r>
       <w:r>
         <w:lastRenderedPageBreak/>
-        <w:t xml:space="preserve">lowest resistance was most pronounced in this drought, consistent with other findings that this tendency increases with drought </w:t>
-      </w:r>
-      <w:del w:id="416" w:author="Alan Tepley" w:date="2020-02-23T15:25:00Z">
-        <w:r>
+        <w:t xml:space="preserve">lowest resistance was most pronounced in this drought, consistent with other findings that this tendency increases with </w:t>
+      </w:r>
+      <w:r>
+        <w:rPr>
+          <w:highlight w:val="yellow"/>
+        </w:rPr>
+        <w:t xml:space="preserve">drought </w:t>
+      </w:r>
+      <w:del w:id="415" w:author="Alan Tepley" w:date="2020-02-23T15:25:00Z">
+        <w:r>
+          <w:rPr>
+            <w:highlight w:val="yellow"/>
+          </w:rPr>
           <w:delText xml:space="preserve">strength </w:delText>
         </w:r>
       </w:del>
-      <w:ins w:id="417" w:author="Alan Tepley" w:date="2020-02-23T15:25:00Z">
-        <w:r>
+      <w:ins w:id="416" w:author="Alan Tepley" w:date="2020-02-23T15:25:00Z">
+        <w:r>
+          <w:rPr>
+            <w:highlight w:val="yellow"/>
+          </w:rPr>
           <w:t xml:space="preserve">intensity </w:t>
         </w:r>
       </w:ins>
       <w:r>
-        <w:t xml:space="preserve">[@bennett_larger_2015; @stovall_tree_2019]. Across all three droughts, the majority of trees experienced reduced growth, but a substantial portion had increased growth (Fig. 1b), potentially due to </w:t>
+        <w:rPr>
+          <w:highlight w:val="yellow"/>
+        </w:rPr>
+        <w:t>[@bennett</w:t>
+      </w:r>
+      <w:r>
+        <w:t xml:space="preserve">_larger_2015; @stovall_tree_2019]. Across all three droughts, the majority of trees experienced reduced growth, but a substantial portion had increased growth (Fig. 1b), potentially due to </w:t>
+      </w:r>
+      <w:commentRangeStart w:id="417"/>
+      <w:r>
+        <w:t xml:space="preserve">decreased leaf area </w:t>
+      </w:r>
+      <w:commentRangeEnd w:id="417"/>
+      <w:r>
+        <w:rPr>
+          <w:rStyle w:val="CommentReference"/>
+        </w:rPr>
+        <w:commentReference w:id="417"/>
+      </w:r>
+      <w:r>
+        <w:t>of competitors during the drought</w:t>
       </w:r>
       <w:commentRangeStart w:id="418"/>
-      <w:r>
-        <w:t xml:space="preserve">decreased leaf area </w:t>
+      <w:commentRangeStart w:id="419"/>
+      <w:r>
+        <w:t xml:space="preserve">. It is likely because of the moderate impact of these droughts, along with other factors influencing tree growth, that our best models characterize only a modest amount of variation: 11-13% for all droughts combined, and 21-26% for each individual drought </w:t>
       </w:r>
       <w:commentRangeEnd w:id="418"/>
       <w:r>
@@ -7072,13 +7650,6 @@
           <w:rStyle w:val="CommentReference"/>
         </w:rPr>
         <w:commentReference w:id="418"/>
-      </w:r>
-      <w:r>
-        <w:t>of competitors during the drought</w:t>
-      </w:r>
-      <w:commentRangeStart w:id="419"/>
-      <w:r>
-        <w:t xml:space="preserve">. It is likely because of the moderate impact of these droughts, along with other factors influencing tree growth, that our best models characterize only a modest amount of variation: 11-13% for all droughts combined, and 21-26% for each individual drought </w:t>
       </w:r>
       <w:commentRangeEnd w:id="419"/>
       <w:r>
@@ -7133,7 +7704,13 @@
       </w:r>
       <w:ins w:id="421" w:author="Alan Tepley" w:date="2020-02-23T15:36:00Z">
         <w:r>
-          <w:t xml:space="preserve"> been suppressed throughout our analysis period</w:t>
+          <w:t xml:space="preserve"> </w:t>
+        </w:r>
+        <w:r>
+          <w:rPr>
+            <w:highlight w:val="yellow"/>
+          </w:rPr>
+          <w:t>been suppressed throughout our analysis period</w:t>
         </w:r>
       </w:ins>
       <w:del w:id="422" w:author="Alan Tepley" w:date="2020-02-23T15:36:00Z">
@@ -7525,6 +8102,7 @@
         <w:t xml:space="preserve"> can be </w:t>
       </w:r>
       <w:commentRangeStart w:id="429"/>
+      <w:commentRangeStart w:id="430"/>
       <w:r>
         <w:t xml:space="preserve">measured relatively easily </w:t>
       </w:r>
@@ -7535,14 +8113,21 @@
         </w:rPr>
         <w:commentReference w:id="429"/>
       </w:r>
+      <w:commentRangeEnd w:id="430"/>
+      <w:r>
+        <w:rPr>
+          <w:rStyle w:val="CommentReference"/>
+        </w:rPr>
+        <w:commentReference w:id="430"/>
+      </w:r>
       <w:r>
         <w:t xml:space="preserve">[@bartlett_rapid_2012; @scoffoni_leaf_2014], they hold promise for predicting drought growth responses across species. The importance of linking species’ traits to drought responses increases with tree species diversity; whereas it is feasible to study drought responses for all dominant species in most boreal and temperate forests (e.g., this study), this becomes difficult to impossible for species that don’t form annual rings, and for diverse tropical forests. Although progress is being made for the tropics [@schongart_dendroecological_2017], a full linkage </w:t>
       </w:r>
-      <w:ins w:id="430" w:author="Alan Tepley" w:date="2020-02-23T15:46:00Z">
-        <w:r>
-          <w:rPr>
-            <w:highlight w:val="yellow"/>
-            <w:rPrChange w:id="431" w:author="Alan Tepley" w:date="2020-02-23T15:46:00Z">
+      <w:ins w:id="431" w:author="Alan Tepley" w:date="2020-02-23T15:46:00Z">
+        <w:r>
+          <w:rPr>
+            <w:highlight w:val="yellow"/>
+            <w:rPrChange w:id="432" w:author="Alan Tepley" w:date="2020-02-23T15:46:00Z">
               <w:rPr/>
             </w:rPrChange>
           </w:rPr>
@@ -7581,7 +8166,7 @@
       <w:r>
         <w:t xml:space="preserve"> makes trees vulnerable, even if their crowns are somewhat protected by neighbors, whereas solitary trees or the dominant trees in young </w:t>
       </w:r>
-      <w:del w:id="432" w:author="Alan Tepley" w:date="2020-02-23T15:47:00Z">
+      <w:del w:id="433" w:author="Alan Tepley" w:date="2020-02-23T15:47:00Z">
         <w:r>
           <w:delText xml:space="preserve">regrowth </w:delText>
         </w:r>
@@ -7589,40 +8174,64 @@
       <w:r>
         <w:t xml:space="preserve">forests </w:t>
       </w:r>
-      <w:ins w:id="433" w:author="Alan Tepley" w:date="2020-02-23T15:48:00Z">
-        <w:r>
-          <w:t xml:space="preserve">that recently established after logging or natural disturbances </w:t>
+      <w:ins w:id="434" w:author="Alan Tepley" w:date="2020-02-23T15:48:00Z">
+        <w:r>
+          <w:rPr>
+            <w:highlight w:val="yellow"/>
+          </w:rPr>
+          <w:t>that recently established after logging or natural disturbances</w:t>
+        </w:r>
+        <w:r>
+          <w:t xml:space="preserve"> </w:t>
         </w:r>
       </w:ins>
       <w:r>
         <w:t xml:space="preserve">should be less vulnerable. This would suggest that, all else being equal, </w:t>
       </w:r>
-      <w:commentRangeStart w:id="434"/>
+      <w:commentRangeStart w:id="435"/>
       <w:r>
         <w:t>mature forests would be more vulnerable to drought than young forests with short trees</w:t>
       </w:r>
-      <w:commentRangeEnd w:id="434"/>
+      <w:commentRangeEnd w:id="435"/>
       <w:r>
         <w:rPr>
           <w:rStyle w:val="CommentReference"/>
         </w:rPr>
-        <w:commentReference w:id="434"/>
-      </w:r>
-      <w:r>
-        <w:t>; however, root water access may limit the young forests [@bretfeld_plant_2018], and species traits often shift as forests age. Early</w:t>
-      </w:r>
-      <w:ins w:id="435" w:author="Alan Tepley" w:date="2020-02-23T15:52:00Z">
-        <w:r>
+        <w:commentReference w:id="435"/>
+      </w:r>
+      <w:r>
+        <w:t xml:space="preserve">; however, root water access may limit the young forests [@bretfeld_plant_2018], and species traits often shift as forests </w:t>
+      </w:r>
+      <w:r>
+        <w:rPr>
+          <w:highlight w:val="yellow"/>
+        </w:rPr>
+        <w:t>age. Early</w:t>
+      </w:r>
+      <w:ins w:id="436" w:author="Alan Tepley" w:date="2020-02-23T15:52:00Z">
+        <w:r>
+          <w:rPr>
+            <w:highlight w:val="yellow"/>
+          </w:rPr>
           <w:t>- to mid-</w:t>
         </w:r>
       </w:ins>
-      <w:del w:id="436" w:author="Alan Tepley" w:date="2020-02-23T15:52:00Z">
-        <w:r>
+      <w:del w:id="437" w:author="Alan Tepley" w:date="2020-02-23T15:52:00Z">
+        <w:r>
+          <w:rPr>
+            <w:highlight w:val="yellow"/>
+          </w:rPr>
           <w:delText xml:space="preserve"> </w:delText>
         </w:r>
       </w:del>
       <w:r>
-        <w:t>successional species at our site (</w:t>
+        <w:rPr>
+          <w:highlight w:val="yellow"/>
+        </w:rPr>
+        <w:t>successional</w:t>
+      </w:r>
+      <w:r>
+        <w:t xml:space="preserve"> species at our site (</w:t>
       </w:r>
       <w:r>
         <w:rPr>
@@ -7676,8 +8285,8 @@
       <w:pPr>
         <w:pStyle w:val="Heading3"/>
       </w:pPr>
-      <w:bookmarkStart w:id="437" w:name="acknowledgements"/>
-      <w:bookmarkEnd w:id="437"/>
+      <w:bookmarkStart w:id="438" w:name="acknowledgements"/>
+      <w:bookmarkEnd w:id="438"/>
       <w:r>
         <w:t>Acknowledgements</w:t>
       </w:r>
@@ -7687,20 +8296,38 @@
         <w:pStyle w:val="FirstParagraph"/>
       </w:pPr>
       <w:r>
-        <w:t>We especially thank the numerous researchers who helped to collect the data used here, in particular Jennifer C. McGarvey, Jonathan R. Thom</w:t>
-      </w:r>
-      <w:ins w:id="438" w:author="McShea, William J." w:date="2020-02-21T15:28:00Z">
-        <w:r>
+        <w:t xml:space="preserve">We especially thank the numerous researchers who helped to collect the data used here, in particular Jennifer C. McGarvey, Jonathan R. </w:t>
+      </w:r>
+      <w:r>
+        <w:rPr>
+          <w:highlight w:val="yellow"/>
+        </w:rPr>
+        <w:t>Thom</w:t>
+      </w:r>
+      <w:ins w:id="439" w:author="McShea, William J." w:date="2020-02-21T15:28:00Z">
+        <w:r>
+          <w:rPr>
+            <w:highlight w:val="yellow"/>
+          </w:rPr>
           <w:t>ps</w:t>
         </w:r>
       </w:ins>
-      <w:del w:id="439" w:author="McShea, William J." w:date="2020-02-21T15:28:00Z">
-        <w:r>
+      <w:del w:id="440" w:author="McShea, William J." w:date="2020-02-21T15:28:00Z">
+        <w:r>
+          <w:rPr>
+            <w:highlight w:val="yellow"/>
+          </w:rPr>
           <w:delText>sp</w:delText>
         </w:r>
       </w:del>
       <w:r>
-        <w:t xml:space="preserve">on, and Victoria Meakem for original collection and processing of cores. Thanks also to Camila Medeiros for guidance on hydraulic and functional trait measurements, Edward </w:t>
+        <w:rPr>
+          <w:highlight w:val="yellow"/>
+        </w:rPr>
+        <w:t>on</w:t>
+      </w:r>
+      <w:r>
+        <w:t xml:space="preserve">, and Victoria Meakem for original collection and processing of cores. Thanks also to Camila Medeiros for guidance on hydraulic and functional trait measurements, Edward </w:t>
       </w:r>
       <w:proofErr w:type="spellStart"/>
       <w:r>
@@ -7731,8 +8358,8 @@
       <w:pPr>
         <w:pStyle w:val="Heading3"/>
       </w:pPr>
-      <w:bookmarkStart w:id="440" w:name="author-contribution"/>
-      <w:bookmarkEnd w:id="440"/>
+      <w:bookmarkStart w:id="441" w:name="author-contribution"/>
+      <w:bookmarkEnd w:id="441"/>
       <w:r>
         <w:t>Author Contribution</w:t>
       </w:r>
@@ -7742,23 +8369,46 @@
         <w:pStyle w:val="FirstParagraph"/>
       </w:pPr>
       <w:r>
-        <w:t>KAT, IM, and A</w:t>
-      </w:r>
-      <w:ins w:id="441" w:author="Alan Tepley" w:date="2020-02-23T15:53:00Z">
-        <w:r>
+        <w:t>KAT, IM</w:t>
+      </w:r>
+      <w:r>
+        <w:rPr>
+          <w:highlight w:val="yellow"/>
+        </w:rPr>
+        <w:t>, and A</w:t>
+      </w:r>
+      <w:ins w:id="442" w:author="Alan Tepley" w:date="2020-02-23T15:53:00Z">
+        <w:r>
+          <w:rPr>
+            <w:highlight w:val="yellow"/>
+          </w:rPr>
           <w:t>J</w:t>
         </w:r>
       </w:ins>
       <w:r>
+        <w:rPr>
+          <w:highlight w:val="yellow"/>
+        </w:rPr>
         <w:t>T designed the research. Tree-ring chronologies were developed by RH under guidance of A</w:t>
       </w:r>
-      <w:ins w:id="442" w:author="Alan Tepley" w:date="2020-02-23T15:53:00Z">
-        <w:r>
+      <w:ins w:id="443" w:author="Alan Tepley" w:date="2020-02-23T15:53:00Z">
+        <w:r>
+          <w:rPr>
+            <w:highlight w:val="yellow"/>
+          </w:rPr>
           <w:t>J</w:t>
         </w:r>
       </w:ins>
       <w:r>
-        <w:t>T and NP. Trait data was collected by IM, JZ under guidance of NK and LS. Other plot data were collected by IM, AS, EGA, and NB under guidance of EGA and WM. Data analyses were performed by IM under guidance of KAT and VH. KAT and IM interpreted the results. IM and KAT wrote the first draft of manuscript, and all authors contributed to revisions.</w:t>
+        <w:rPr>
+          <w:highlight w:val="yellow"/>
+        </w:rPr>
+        <w:t>T and NP. Trait data was collected by IM, JZ under guidance of NK and LS. Other plot data were collected</w:t>
+      </w:r>
+      <w:bookmarkStart w:id="444" w:name="_GoBack"/>
+      <w:bookmarkEnd w:id="444"/>
+      <w:r>
+        <w:t xml:space="preserve"> by IM, AS, EGA, and NB under guidance of EGA and WM. Data analyses were performed by IM under guidance of KAT and VH. KAT and IM interpreted the results. IM and KAT wrote the first draft of manuscript, and all authors contributed to revisions.</w:t>
       </w:r>
     </w:p>
     <w:p/>
@@ -8516,8 +9166,6 @@
         </w:rPr>
         <w:annotationRef/>
       </w:r>
-      <w:bookmarkStart w:id="321" w:name="_GoBack"/>
-      <w:bookmarkEnd w:id="321"/>
       <w:r>
         <w:rPr>
           <w:highlight w:val="red"/>
@@ -8529,7 +9177,7 @@
       </w:r>
     </w:p>
   </w:comment>
-  <w:comment w:id="336" w:author="Alan Tepley" w:date="2020-02-22T17:55:00Z" w:initials="AJT">
+  <w:comment w:id="335" w:author="Alan Tepley" w:date="2020-02-22T17:55:00Z" w:initials="AJT">
     <w:p>
       <w:pPr>
         <w:pStyle w:val="CommentText"/>
@@ -8541,11 +9189,14 @@
         <w:annotationRef/>
       </w:r>
       <w:r>
+        <w:rPr>
+          <w:highlight w:val="yellow"/>
+        </w:rPr>
         <w:t>Antecedent climate/moisture conditions? Climate conditions prior to drought onset?</w:t>
       </w:r>
     </w:p>
   </w:comment>
-  <w:comment w:id="342" w:author="Alan Tepley" w:date="2020-02-22T17:57:00Z" w:initials="AJT">
+  <w:comment w:id="341" w:author="Alan Tepley" w:date="2020-02-22T17:57:00Z" w:initials="AJT">
     <w:p>
       <w:pPr>
         <w:pStyle w:val="CommentText"/>
@@ -8557,11 +9208,14 @@
         <w:annotationRef/>
       </w:r>
       <w:r>
+        <w:rPr>
+          <w:highlight w:val="yellow"/>
+        </w:rPr>
         <w:t>Can you give a value here?</w:t>
       </w:r>
     </w:p>
   </w:comment>
-  <w:comment w:id="343" w:author="Alan Tepley" w:date="2020-02-22T18:05:00Z" w:initials="AJT">
+  <w:comment w:id="342" w:author="Alan Tepley" w:date="2020-02-22T18:05:00Z" w:initials="AJT">
     <w:p>
       <w:pPr>
         <w:pStyle w:val="CommentText"/>
@@ -8573,11 +9227,17 @@
         <w:annotationRef/>
       </w:r>
       <w:r>
-        <w:t>Year?</w:t>
+        <w:rPr>
+          <w:highlight w:val="yellow"/>
+        </w:rPr>
+        <w:t>Year</w:t>
+      </w:r>
+      <w:r>
+        <w:t>?</w:t>
       </w:r>
     </w:p>
   </w:comment>
-  <w:comment w:id="373" w:author="McShea, William J." w:date="2020-02-21T15:20:00Z" w:initials="MWJ">
+  <w:comment w:id="372" w:author="McShea, William J." w:date="2020-02-21T15:20:00Z" w:initials="MWJ">
     <w:p>
       <w:pPr>
         <w:pStyle w:val="CommentText"/>
@@ -8589,30 +9249,46 @@
         <w:annotationRef/>
       </w:r>
       <w:r>
-        <w:t xml:space="preserve">I am surprised by this. almost 1:1 ratio of decrease to increase. </w:t>
+        <w:rPr>
+          <w:highlight w:val="red"/>
+        </w:rPr>
+        <w:t>I am surprised by this. almost 1:1 ratio of decrease to increase.</w:t>
+      </w:r>
+      <w:r>
+        <w:t xml:space="preserve"> </w:t>
       </w:r>
     </w:p>
   </w:comment>
-  <w:comment w:id="389" w:author="Alan Tepley" w:date="2020-02-22T18:18:00Z" w:initials="AJT">
+  <w:comment w:id="388" w:author="Alan Tepley" w:date="2020-02-22T18:18:00Z" w:initials="AJT">
     <w:p>
       <w:pPr>
         <w:pStyle w:val="CommentText"/>
       </w:pPr>
       <w:r>
+        <w:rPr>
+          <w:highlight w:val="yellow"/>
+        </w:rPr>
         <w:t xml:space="preserve">Either </w:t>
       </w:r>
       <w:r>
         <w:rPr>
           <w:rStyle w:val="CommentReference"/>
+          <w:highlight w:val="yellow"/>
         </w:rPr>
         <w:annotationRef/>
       </w:r>
       <w:r>
-        <w:t xml:space="preserve">spell out crown position or use CP consistently.  </w:t>
+        <w:rPr>
+          <w:highlight w:val="yellow"/>
+        </w:rPr>
+        <w:t>spell out crown position or use CP consistently.</w:t>
+      </w:r>
+      <w:r>
+        <w:t xml:space="preserve">  </w:t>
       </w:r>
     </w:p>
   </w:comment>
-  <w:comment w:id="391" w:author="Alan Tepley" w:date="2020-02-22T18:23:00Z" w:initials="AJT">
+  <w:comment w:id="390" w:author="Alan Tepley" w:date="2020-02-22T18:23:00Z" w:initials="AJT">
     <w:p>
       <w:pPr>
         <w:pStyle w:val="CommentText"/>
@@ -8626,24 +9302,27 @@
       <w:r>
         <w:rPr>
           <w:rStyle w:val="CommentReference"/>
+          <w:highlight w:val="yellow"/>
         </w:rPr>
         <w:t>XP has not been defined</w:t>
       </w:r>
       <w:r>
         <w:rPr>
           <w:rStyle w:val="CommentReference"/>
+          <w:highlight w:val="yellow"/>
         </w:rPr>
         <w:t xml:space="preserve"> (xylem porosity)</w:t>
       </w:r>
       <w:r>
         <w:rPr>
           <w:rStyle w:val="CommentReference"/>
+          <w:highlight w:val="yellow"/>
         </w:rPr>
         <w:t>.</w:t>
       </w:r>
     </w:p>
   </w:comment>
-  <w:comment w:id="393" w:author="McShea, William J." w:date="2020-02-21T15:21:00Z" w:initials="MWJ">
+  <w:comment w:id="392" w:author="McShea, William J." w:date="2020-02-21T15:21:00Z" w:initials="MWJ">
     <w:p>
       <w:pPr>
         <w:pStyle w:val="CommentText"/>
@@ -8655,11 +9334,17 @@
         <w:annotationRef/>
       </w:r>
       <w:r>
-        <w:t xml:space="preserve">I am surprised difference sin AIC can be used in place of variance? </w:t>
+        <w:rPr>
+          <w:highlight w:val="red"/>
+        </w:rPr>
+        <w:t>I am surprised difference sin AIC can be used in place of variance?</w:t>
+      </w:r>
+      <w:r>
+        <w:t xml:space="preserve"> </w:t>
       </w:r>
     </w:p>
   </w:comment>
-  <w:comment w:id="411" w:author="Alan Tepley" w:date="2020-02-23T15:21:00Z" w:initials="AJT">
+  <w:comment w:id="410" w:author="Alan Tepley" w:date="2020-02-23T15:21:00Z" w:initials="AJT">
     <w:p>
       <w:pPr>
         <w:pStyle w:val="CommentText"/>
@@ -8671,11 +9356,17 @@
         <w:annotationRef/>
       </w:r>
       <w:r>
-        <w:t xml:space="preserve">It is not clear why there are references at the end of this sentence, when the sentence only reports results from this study. </w:t>
+        <w:rPr>
+          <w:highlight w:val="yellow"/>
+        </w:rPr>
+        <w:t>It is not clear why there are references at the end of this sentence, when the sentence only reports results from this study.</w:t>
+      </w:r>
+      <w:r>
+        <w:t xml:space="preserve"> </w:t>
       </w:r>
     </w:p>
   </w:comment>
-  <w:comment w:id="412" w:author="McShea, William J." w:date="2020-02-21T15:24:00Z" w:initials="MWJ">
+  <w:comment w:id="411" w:author="McShea, William J." w:date="2020-02-21T15:24:00Z" w:initials="MWJ">
     <w:p>
       <w:pPr>
         <w:pStyle w:val="CommentText"/>
@@ -8687,11 +9378,17 @@
         <w:annotationRef/>
       </w:r>
       <w:r>
-        <w:t xml:space="preserve">Why would you say significantly advance when the effects are modest? </w:t>
+        <w:rPr>
+          <w:highlight w:val="yellow"/>
+        </w:rPr>
+        <w:t>Why would you say significantly advance when the effects are modest?</w:t>
+      </w:r>
+      <w:r>
+        <w:t xml:space="preserve"> </w:t>
       </w:r>
     </w:p>
   </w:comment>
-  <w:comment w:id="418" w:author="Alan Tepley" w:date="2020-02-23T16:56:00Z" w:initials="AJT">
+  <w:comment w:id="417" w:author="Alan Tepley" w:date="2020-02-23T16:56:00Z" w:initials="AJT">
     <w:p>
       <w:pPr>
         <w:pStyle w:val="CommentText"/>
@@ -8703,11 +9400,14 @@
         <w:annotationRef/>
       </w:r>
       <w:r>
+        <w:rPr>
+          <w:highlight w:val="red"/>
+        </w:rPr>
         <w:t>Or decreased water uptake?</w:t>
       </w:r>
     </w:p>
   </w:comment>
-  <w:comment w:id="419" w:author="McShea, William J." w:date="2020-02-21T15:25:00Z" w:initials="MWJ">
+  <w:comment w:id="418" w:author="McShea, William J." w:date="2020-02-21T15:25:00Z" w:initials="MWJ">
     <w:p>
       <w:pPr>
         <w:pStyle w:val="CommentText"/>
@@ -8719,7 +9419,29 @@
         <w:annotationRef/>
       </w:r>
       <w:r>
-        <w:t xml:space="preserve">Any guesses on what is being missed? Is it all microhabitat differences?  It does not seem that you used “species” as a covariate. Would that allow you to deduce if the remaining variation is due to inherent species traits vs microhabitat difference? </w:t>
+        <w:rPr>
+          <w:highlight w:val="red"/>
+        </w:rPr>
+        <w:t>Any guesses on what is being missed? Is it all microhabitat differences?  It does not seem that you used “species” as a covariate. Would that allow you to deduce if the remaining variation is due to inherent species traits vs microhabitat difference?</w:t>
+      </w:r>
+      <w:r>
+        <w:t xml:space="preserve"> </w:t>
+      </w:r>
+    </w:p>
+  </w:comment>
+  <w:comment w:id="419" w:author="Teixeira, Kristina A." w:date="2020-03-03T05:57:00Z" w:initials="TKA">
+    <w:p>
+      <w:pPr>
+        <w:pStyle w:val="CommentText"/>
+      </w:pPr>
+      <w:r>
+        <w:rPr>
+          <w:rStyle w:val="CommentReference"/>
+        </w:rPr>
+        <w:annotationRef/>
+      </w:r>
+      <w:r>
+        <w:t>There’s a huge amount of stochasticity in this type of data</w:t>
       </w:r>
     </w:p>
   </w:comment>
@@ -8735,13 +9457,25 @@
         <w:annotationRef/>
       </w:r>
       <w:r>
+        <w:rPr>
+          <w:highlight w:val="red"/>
+        </w:rPr>
         <w:t xml:space="preserve">Morphological differences between sun and shade leaves </w:t>
       </w:r>
       <w:r>
+        <w:rPr>
+          <w:highlight w:val="red"/>
+        </w:rPr>
         <w:t xml:space="preserve">might moderate these differences </w:t>
       </w:r>
       <w:r>
-        <w:t xml:space="preserve">to some degree. </w:t>
+        <w:rPr>
+          <w:highlight w:val="red"/>
+        </w:rPr>
+        <w:t>to some degree.</w:t>
+      </w:r>
+      <w:r>
+        <w:t xml:space="preserve"> </w:t>
       </w:r>
     </w:p>
   </w:comment>
@@ -8749,6 +9483,9 @@
     <w:p>
       <w:pPr>
         <w:pStyle w:val="CommentText"/>
+        <w:rPr>
+          <w:highlight w:val="red"/>
+        </w:rPr>
       </w:pPr>
       <w:r>
         <w:rPr>
@@ -8757,12 +9494,18 @@
         <w:annotationRef/>
       </w:r>
       <w:r>
+        <w:rPr>
+          <w:highlight w:val="red"/>
+        </w:rPr>
         <w:t>Plant volumetric water content was also found to be a stronger predictor of drought-driven mortality than percent loss of conductivity or plant carbohydrate content, and volumetric content can be measured over large areas using remote sensing.</w:t>
       </w:r>
     </w:p>
     <w:p>
       <w:pPr>
         <w:pStyle w:val="CommentText"/>
+        <w:rPr>
+          <w:highlight w:val="red"/>
+        </w:rPr>
       </w:pPr>
     </w:p>
     <w:p>
@@ -8771,13 +9514,22 @@
       </w:pPr>
       <w:proofErr w:type="spellStart"/>
       <w:r>
+        <w:rPr>
+          <w:highlight w:val="red"/>
+        </w:rPr>
         <w:t>Sapes</w:t>
       </w:r>
       <w:proofErr w:type="spellEnd"/>
       <w:r>
+        <w:rPr>
+          <w:highlight w:val="red"/>
+        </w:rPr>
         <w:t xml:space="preserve"> et al. 2019. Plant water content integrates hydraulics and carbon depletion to predict drought-induced tree mortality. Tree Physiology</w:t>
       </w:r>
       <w:r>
+        <w:rPr>
+          <w:highlight w:val="red"/>
+        </w:rPr>
         <w:t xml:space="preserve"> 39:1300-1312.</w:t>
       </w:r>
       <w:r>
@@ -8785,7 +9537,23 @@
       </w:r>
     </w:p>
   </w:comment>
-  <w:comment w:id="434" w:author="Alan Tepley" w:date="2020-02-23T15:49:00Z" w:initials="AJT">
+  <w:comment w:id="430" w:author="Teixeira, Kristina A." w:date="2020-03-03T06:01:00Z" w:initials="TKA">
+    <w:p>
+      <w:pPr>
+        <w:pStyle w:val="CommentText"/>
+      </w:pPr>
+      <w:r>
+        <w:rPr>
+          <w:rStyle w:val="CommentReference"/>
+        </w:rPr>
+        <w:annotationRef/>
+      </w:r>
+      <w:r>
+        <w:t>As above, super cool, but not a species trait</w:t>
+      </w:r>
+    </w:p>
+  </w:comment>
+  <w:comment w:id="435" w:author="Alan Tepley" w:date="2020-02-23T15:49:00Z" w:initials="AJT">
     <w:p>
       <w:pPr>
         <w:pStyle w:val="CommentText"/>
@@ -8844,8 +9612,10 @@
   <w15:commentEx w15:paraId="3D3F1CCF" w15:done="0"/>
   <w15:commentEx w15:paraId="5732D2C8" w15:done="0"/>
   <w15:commentEx w15:paraId="36AFFABF" w15:done="0"/>
+  <w15:commentEx w15:paraId="0F372225" w15:paraIdParent="36AFFABF" w15:done="0"/>
   <w15:commentEx w15:paraId="161E612D" w15:done="0"/>
   <w15:commentEx w15:paraId="28F44EE6" w15:done="0"/>
+  <w15:commentEx w15:paraId="36225509" w15:paraIdParent="28F44EE6" w15:done="0"/>
   <w15:commentEx w15:paraId="4166263B" w15:done="0"/>
 </w15:commentsEx>
 </file>
@@ -8890,8 +9660,10 @@
   <w16cid:commentId w16cid:paraId="3D3F1CCF" w16cid:durableId="21FA74A4"/>
   <w16cid:commentId w16cid:paraId="5732D2C8" w16cid:durableId="21FD2D28"/>
   <w16cid:commentId w16cid:paraId="36AFFABF" w16cid:durableId="21FA7500"/>
+  <w16cid:commentId w16cid:paraId="0F372225" w16cid:durableId="22087057"/>
   <w16cid:commentId w16cid:paraId="161E612D" w16cid:durableId="21FD1A02"/>
   <w16cid:commentId w16cid:paraId="28F44EE6" w16cid:durableId="21FD1BBD"/>
+  <w16cid:commentId w16cid:paraId="36225509" w16cid:durableId="2208711C"/>
   <w16cid:commentId w16cid:paraId="4166263B" w16cid:durableId="21FD1D80"/>
 </w16cid:commentsIds>
 </file>

</xml_diff>